<commit_message>
LAST AND FINAL CHANGE
</commit_message>
<xml_diff>
--- a/REPORT.docx
+++ b/REPORT.docx
@@ -767,7 +767,43 @@
           <w:sz w:val="24"/>
           <w:lang w:eastAsia="ar-SA"/>
         </w:rPr>
-        <w:t xml:space="preserve">I hereby declare that the project work entitled “Car and OEM Sales Forecast for Indian Market” is an authentic record of our own work carried out as requirements of Industrial Project for the award of B.Tech degree in Computer Science and Engineering from Lovely Professional University, Phagwara, under the guidance of </w:t>
+        <w:t xml:space="preserve">I hereby declare that the project work entitled “Car and OEM Sales Forecast for Indian Market” is an authentic record of our own work carried out as requirements of Industrial Project for the award of </w:t>
+      </w:r>
+      <w:proofErr w:type="spellStart"/>
+      <w:r>
+        <w:rPr>
+          <w:rFonts w:ascii="Times New Roman" w:eastAsia="Calibri" w:hAnsi="Times New Roman" w:cs="Times New Roman"/>
+          <w:sz w:val="24"/>
+          <w:lang w:eastAsia="ar-SA"/>
+        </w:rPr>
+        <w:t>B.Tech</w:t>
+      </w:r>
+      <w:proofErr w:type="spellEnd"/>
+      <w:r>
+        <w:rPr>
+          <w:rFonts w:ascii="Times New Roman" w:eastAsia="Calibri" w:hAnsi="Times New Roman" w:cs="Times New Roman"/>
+          <w:sz w:val="24"/>
+          <w:lang w:eastAsia="ar-SA"/>
+        </w:rPr>
+        <w:t xml:space="preserve"> degree in Computer Science and Engineering from Lovely Professional University, </w:t>
+      </w:r>
+      <w:proofErr w:type="spellStart"/>
+      <w:r>
+        <w:rPr>
+          <w:rFonts w:ascii="Times New Roman" w:eastAsia="Calibri" w:hAnsi="Times New Roman" w:cs="Times New Roman"/>
+          <w:sz w:val="24"/>
+          <w:lang w:eastAsia="ar-SA"/>
+        </w:rPr>
+        <w:t>Phagwara</w:t>
+      </w:r>
+      <w:proofErr w:type="spellEnd"/>
+      <w:r>
+        <w:rPr>
+          <w:rFonts w:ascii="Times New Roman" w:eastAsia="Calibri" w:hAnsi="Times New Roman" w:cs="Times New Roman"/>
+          <w:sz w:val="24"/>
+          <w:lang w:eastAsia="ar-SA"/>
+        </w:rPr>
+        <w:t xml:space="preserve">, under the guidance of </w:t>
       </w:r>
       <w:r>
         <w:rPr>
@@ -790,7 +826,23 @@
           <w:rFonts w:ascii="Times New Roman" w:hAnsi="Times New Roman" w:cs="Times New Roman"/>
           <w:sz w:val="24"/>
         </w:rPr>
-        <w:t>Mr. Badrinarayanan G R</w:t>
+        <w:t xml:space="preserve">Mr. </w:t>
+      </w:r>
+      <w:proofErr w:type="spellStart"/>
+      <w:r>
+        <w:rPr>
+          <w:rFonts w:ascii="Times New Roman" w:hAnsi="Times New Roman" w:cs="Times New Roman"/>
+          <w:sz w:val="24"/>
+        </w:rPr>
+        <w:t>Badrinarayanan</w:t>
+      </w:r>
+      <w:proofErr w:type="spellEnd"/>
+      <w:r>
+        <w:rPr>
+          <w:rFonts w:ascii="Times New Roman" w:hAnsi="Times New Roman" w:cs="Times New Roman"/>
+          <w:sz w:val="24"/>
+        </w:rPr>
+        <w:t xml:space="preserve"> G R</w:t>
       </w:r>
       <w:r>
         <w:rPr>
@@ -1540,8 +1592,18 @@
           <w:sz w:val="24"/>
           <w:szCs w:val="24"/>
         </w:rPr>
-        <w:t>, submitted to Lovely Professional University, Phagwara</w:t>
-      </w:r>
+        <w:t xml:space="preserve">, submitted to Lovely Professional University, </w:t>
+      </w:r>
+      <w:proofErr w:type="spellStart"/>
+      <w:r>
+        <w:rPr>
+          <w:rFonts w:ascii="Times New Roman" w:hAnsi="Times New Roman" w:cs="Times New Roman"/>
+          <w:sz w:val="24"/>
+          <w:szCs w:val="24"/>
+        </w:rPr>
+        <w:t>Phagwara</w:t>
+      </w:r>
+      <w:proofErr w:type="spellEnd"/>
       <w:r>
         <w:rPr>
           <w:rFonts w:ascii="Times New Roman" w:hAnsi="Times New Roman" w:cs="Times New Roman"/>
@@ -1562,7 +1624,23 @@
           <w:rFonts w:ascii="Times New Roman" w:hAnsi="Times New Roman" w:cs="Times New Roman"/>
           <w:sz w:val="24"/>
         </w:rPr>
-        <w:t>r the award of B.Tech degree in</w:t>
+        <w:t xml:space="preserve">r the award of </w:t>
+      </w:r>
+      <w:proofErr w:type="spellStart"/>
+      <w:r>
+        <w:rPr>
+          <w:rFonts w:ascii="Times New Roman" w:hAnsi="Times New Roman" w:cs="Times New Roman"/>
+          <w:sz w:val="24"/>
+        </w:rPr>
+        <w:t>B.Tech</w:t>
+      </w:r>
+      <w:proofErr w:type="spellEnd"/>
+      <w:r>
+        <w:rPr>
+          <w:rFonts w:ascii="Times New Roman" w:hAnsi="Times New Roman" w:cs="Times New Roman"/>
+          <w:sz w:val="24"/>
+        </w:rPr>
+        <w:t xml:space="preserve"> degree in</w:t>
       </w:r>
       <w:r>
         <w:rPr>
@@ -1583,8 +1661,17 @@
           <w:rFonts w:ascii="Times New Roman" w:hAnsi="Times New Roman" w:cs="Times New Roman"/>
           <w:sz w:val="24"/>
         </w:rPr>
-        <w:t xml:space="preserve"> from Lovely Professional University, Phagwara</w:t>
-      </w:r>
+        <w:t xml:space="preserve"> from Lovely Professional University, </w:t>
+      </w:r>
+      <w:proofErr w:type="spellStart"/>
+      <w:r>
+        <w:rPr>
+          <w:rFonts w:ascii="Times New Roman" w:hAnsi="Times New Roman" w:cs="Times New Roman"/>
+          <w:sz w:val="24"/>
+        </w:rPr>
+        <w:t>Phagwara</w:t>
+      </w:r>
+      <w:proofErr w:type="spellEnd"/>
       <w:r>
         <w:rPr>
           <w:rFonts w:ascii="Times New Roman" w:hAnsi="Times New Roman" w:cs="Times New Roman"/>
@@ -1758,7 +1845,6 @@
                           <w:p>
                             <w:pPr>
                               <w:spacing w:line="276" w:lineRule="auto"/>
-                              <w:jc w:val="center"/>
                               <w:rPr>
                                 <w:rFonts w:ascii="Times New Roman" w:hAnsi="Times New Roman" w:cs="Times New Roman"/>
                                 <w:sz w:val="24"/>
@@ -1771,13 +1857,20 @@
                                 <w:sz w:val="24"/>
                                 <w:szCs w:val="24"/>
                               </w:rPr>
-                              <w:t>Signature of the External Mentor</w:t>
+                              <w:t xml:space="preserve">Signature of the </w:t>
+                            </w:r>
+                            <w:r>
+                              <w:rPr>
+                                <w:rFonts w:ascii="Times New Roman" w:hAnsi="Times New Roman" w:cs="Times New Roman"/>
+                                <w:sz w:val="24"/>
+                                <w:szCs w:val="24"/>
+                              </w:rPr>
+                              <w:t>Mentor</w:t>
                             </w:r>
                           </w:p>
                           <w:p>
                             <w:pPr>
                               <w:spacing w:line="276" w:lineRule="auto"/>
-                              <w:jc w:val="center"/>
                               <w:rPr>
                                 <w:rFonts w:ascii="Times New Roman" w:hAnsi="Times New Roman" w:cs="Times New Roman"/>
                                 <w:sz w:val="24"/>
@@ -1796,7 +1889,6 @@
                           <w:p>
                             <w:pPr>
                               <w:spacing w:line="276" w:lineRule="auto"/>
-                              <w:jc w:val="center"/>
                               <w:rPr>
                                 <w:rFonts w:ascii="Times New Roman" w:hAnsi="Times New Roman" w:cs="Times New Roman"/>
                                 <w:sz w:val="24"/>
@@ -1815,7 +1907,6 @@
                           <w:p>
                             <w:pPr>
                               <w:spacing w:line="276" w:lineRule="auto"/>
-                              <w:jc w:val="center"/>
                               <w:rPr>
                                 <w:rFonts w:ascii="Times New Roman" w:hAnsi="Times New Roman" w:cs="Times New Roman"/>
                                 <w:sz w:val="24"/>
@@ -1868,7 +1959,6 @@
                     <w:p>
                       <w:pPr>
                         <w:spacing w:line="276" w:lineRule="auto"/>
-                        <w:jc w:val="center"/>
                         <w:rPr>
                           <w:rFonts w:ascii="Times New Roman" w:hAnsi="Times New Roman" w:cs="Times New Roman"/>
                           <w:sz w:val="24"/>
@@ -1881,13 +1971,20 @@
                           <w:sz w:val="24"/>
                           <w:szCs w:val="24"/>
                         </w:rPr>
-                        <w:t>Signature of the External Mentor</w:t>
+                        <w:t xml:space="preserve">Signature of the </w:t>
+                      </w:r>
+                      <w:r>
+                        <w:rPr>
+                          <w:rFonts w:ascii="Times New Roman" w:hAnsi="Times New Roman" w:cs="Times New Roman"/>
+                          <w:sz w:val="24"/>
+                          <w:szCs w:val="24"/>
+                        </w:rPr>
+                        <w:t>Mentor</w:t>
                       </w:r>
                     </w:p>
                     <w:p>
                       <w:pPr>
                         <w:spacing w:line="276" w:lineRule="auto"/>
-                        <w:jc w:val="center"/>
                         <w:rPr>
                           <w:rFonts w:ascii="Times New Roman" w:hAnsi="Times New Roman" w:cs="Times New Roman"/>
                           <w:sz w:val="24"/>
@@ -1906,7 +2003,6 @@
                     <w:p>
                       <w:pPr>
                         <w:spacing w:line="276" w:lineRule="auto"/>
-                        <w:jc w:val="center"/>
                         <w:rPr>
                           <w:rFonts w:ascii="Times New Roman" w:hAnsi="Times New Roman" w:cs="Times New Roman"/>
                           <w:sz w:val="24"/>
@@ -1925,7 +2021,6 @@
                     <w:p>
                       <w:pPr>
                         <w:spacing w:line="276" w:lineRule="auto"/>
-                        <w:jc w:val="center"/>
                         <w:rPr>
                           <w:rFonts w:ascii="Times New Roman" w:hAnsi="Times New Roman" w:cs="Times New Roman"/>
                           <w:sz w:val="24"/>
@@ -2011,7 +2106,6 @@
                         <w:txbxContent>
                           <w:p>
                             <w:pPr>
-                              <w:jc w:val="center"/>
                               <w:rPr>
                                 <w:rFonts w:ascii="Times New Roman" w:hAnsi="Times New Roman" w:cs="Times New Roman"/>
                                 <w:sz w:val="24"/>
@@ -2024,32 +2118,50 @@
                                 <w:sz w:val="24"/>
                                 <w:szCs w:val="24"/>
                               </w:rPr>
-                              <w:t>Signature of the Internal Mentor</w:t>
+                              <w:t>Signature of the Guide</w:t>
                             </w:r>
                           </w:p>
                           <w:p>
                             <w:pPr>
                               <w:spacing w:line="276" w:lineRule="auto"/>
-                              <w:jc w:val="center"/>
                               <w:rPr>
                                 <w:rFonts w:ascii="Times New Roman" w:hAnsi="Times New Roman" w:cs="Times New Roman"/>
                                 <w:sz w:val="24"/>
                                 <w:szCs w:val="24"/>
                               </w:rPr>
                             </w:pPr>
+                            <w:proofErr w:type="spellStart"/>
                             <w:r>
                               <w:rPr>
                                 <w:rFonts w:ascii="Times New Roman" w:hAnsi="Times New Roman" w:cs="Times New Roman"/>
                                 <w:sz w:val="24"/>
                                 <w:szCs w:val="24"/>
                               </w:rPr>
-                              <w:t>Sawal Tandon</w:t>
+                              <w:t>Sawal</w:t>
                             </w:r>
+                            <w:proofErr w:type="spellEnd"/>
+                            <w:r>
+                              <w:rPr>
+                                <w:rFonts w:ascii="Times New Roman" w:hAnsi="Times New Roman" w:cs="Times New Roman"/>
+                                <w:sz w:val="24"/>
+                                <w:szCs w:val="24"/>
+                              </w:rPr>
+                              <w:t xml:space="preserve"> </w:t>
+                            </w:r>
+                            <w:proofErr w:type="spellStart"/>
+                            <w:r>
+                              <w:rPr>
+                                <w:rFonts w:ascii="Times New Roman" w:hAnsi="Times New Roman" w:cs="Times New Roman"/>
+                                <w:sz w:val="24"/>
+                                <w:szCs w:val="24"/>
+                              </w:rPr>
+                              <w:t>Tandon</w:t>
+                            </w:r>
+                            <w:proofErr w:type="spellEnd"/>
                           </w:p>
                           <w:p>
                             <w:pPr>
                               <w:spacing w:line="276" w:lineRule="auto"/>
-                              <w:jc w:val="center"/>
                               <w:rPr>
                                 <w:rFonts w:ascii="Times New Roman" w:hAnsi="Times New Roman" w:cs="Times New Roman"/>
                                 <w:sz w:val="24"/>
@@ -2076,7 +2188,6 @@
                           <w:p>
                             <w:pPr>
                               <w:spacing w:line="276" w:lineRule="auto"/>
-                              <w:jc w:val="center"/>
                               <w:rPr>
                                 <w:rFonts w:ascii="Times New Roman" w:hAnsi="Times New Roman" w:cs="Times New Roman"/>
                                 <w:sz w:val="24"/>
@@ -2095,7 +2206,6 @@
                           <w:p>
                             <w:pPr>
                               <w:spacing w:line="276" w:lineRule="auto"/>
-                              <w:jc w:val="center"/>
                               <w:rPr>
                                 <w:rFonts w:ascii="Times New Roman" w:hAnsi="Times New Roman" w:cs="Times New Roman"/>
                                 <w:sz w:val="24"/>
@@ -2140,7 +2250,6 @@
                   <w:txbxContent>
                     <w:p>
                       <w:pPr>
-                        <w:jc w:val="center"/>
                         <w:rPr>
                           <w:rFonts w:ascii="Times New Roman" w:hAnsi="Times New Roman" w:cs="Times New Roman"/>
                           <w:sz w:val="24"/>
@@ -2153,13 +2262,12 @@
                           <w:sz w:val="24"/>
                           <w:szCs w:val="24"/>
                         </w:rPr>
-                        <w:t>Signature of the Internal Mentor</w:t>
+                        <w:t>Signature of the Guide</w:t>
                       </w:r>
                     </w:p>
                     <w:p>
                       <w:pPr>
                         <w:spacing w:line="276" w:lineRule="auto"/>
-                        <w:jc w:val="center"/>
                         <w:rPr>
                           <w:rFonts w:ascii="Times New Roman" w:hAnsi="Times New Roman" w:cs="Times New Roman"/>
                           <w:sz w:val="24"/>
@@ -2198,7 +2306,6 @@
                     <w:p>
                       <w:pPr>
                         <w:spacing w:line="276" w:lineRule="auto"/>
-                        <w:jc w:val="center"/>
                         <w:rPr>
                           <w:rFonts w:ascii="Times New Roman" w:hAnsi="Times New Roman" w:cs="Times New Roman"/>
                           <w:sz w:val="24"/>
@@ -2225,7 +2332,6 @@
                     <w:p>
                       <w:pPr>
                         <w:spacing w:line="276" w:lineRule="auto"/>
-                        <w:jc w:val="center"/>
                         <w:rPr>
                           <w:rFonts w:ascii="Times New Roman" w:hAnsi="Times New Roman" w:cs="Times New Roman"/>
                           <w:sz w:val="24"/>
@@ -2244,7 +2350,6 @@
                     <w:p>
                       <w:pPr>
                         <w:spacing w:line="276" w:lineRule="auto"/>
-                        <w:jc w:val="center"/>
                         <w:rPr>
                           <w:rFonts w:ascii="Times New Roman" w:hAnsi="Times New Roman" w:cs="Times New Roman"/>
                           <w:sz w:val="24"/>
@@ -2327,7 +2432,6 @@
                         <w:txbxContent>
                           <w:p>
                             <w:pPr>
-                              <w:jc w:val="center"/>
                               <w:rPr>
                                 <w:rFonts w:ascii="Times New Roman" w:hAnsi="Times New Roman" w:cs="Times New Roman"/>
                                 <w:sz w:val="24"/>
@@ -2345,7 +2449,6 @@
                           </w:p>
                           <w:p>
                             <w:pPr>
-                              <w:jc w:val="center"/>
                               <w:rPr>
                                 <w:rFonts w:ascii="Times New Roman" w:hAnsi="Times New Roman" w:cs="Times New Roman"/>
                                 <w:sz w:val="24"/>
@@ -2363,7 +2466,6 @@
                           </w:p>
                           <w:p>
                             <w:pPr>
-                              <w:jc w:val="center"/>
                               <w:rPr>
                                 <w:rFonts w:ascii="Times New Roman" w:hAnsi="Times New Roman" w:cs="Times New Roman"/>
                                 <w:sz w:val="24"/>
@@ -2380,9 +2482,6 @@
                             </w:r>
                           </w:p>
                           <w:p>
-                            <w:pPr>
-                              <w:jc w:val="center"/>
-                            </w:pPr>
                             <w:r>
                               <w:rPr>
                                 <w:rFonts w:ascii="Times New Roman" w:hAnsi="Times New Roman" w:cs="Times New Roman"/>
@@ -2416,7 +2515,6 @@
                   <w:txbxContent>
                     <w:p>
                       <w:pPr>
-                        <w:jc w:val="center"/>
                         <w:rPr>
                           <w:rFonts w:ascii="Times New Roman" w:hAnsi="Times New Roman" w:cs="Times New Roman"/>
                           <w:sz w:val="24"/>
@@ -2434,7 +2532,6 @@
                     </w:p>
                     <w:p>
                       <w:pPr>
-                        <w:jc w:val="center"/>
                         <w:rPr>
                           <w:rFonts w:ascii="Times New Roman" w:hAnsi="Times New Roman" w:cs="Times New Roman"/>
                           <w:sz w:val="24"/>
@@ -2452,7 +2549,6 @@
                     </w:p>
                     <w:p>
                       <w:pPr>
-                        <w:jc w:val="center"/>
                         <w:rPr>
                           <w:rFonts w:ascii="Times New Roman" w:hAnsi="Times New Roman" w:cs="Times New Roman"/>
                           <w:sz w:val="24"/>
@@ -2469,9 +2565,6 @@
                       </w:r>
                     </w:p>
                     <w:p>
-                      <w:pPr>
-                        <w:jc w:val="center"/>
-                      </w:pPr>
                       <w:r>
                         <w:rPr>
                           <w:rFonts w:ascii="Times New Roman" w:hAnsi="Times New Roman" w:cs="Times New Roman"/>
@@ -2495,7 +2588,39 @@
           <w:sz w:val="24"/>
           <w:szCs w:val="24"/>
         </w:rPr>
-        <w:t>_______________              ____________________                ___________________</w:t>
+        <w:t xml:space="preserve">_______________          </w:t>
+      </w:r>
+      <w:r>
+        <w:rPr>
+          <w:rFonts w:ascii="Times New Roman" w:hAnsi="Times New Roman" w:cs="Times New Roman"/>
+          <w:sz w:val="24"/>
+          <w:szCs w:val="24"/>
+        </w:rPr>
+        <w:t xml:space="preserve"> ____</w:t>
+      </w:r>
+      <w:r>
+        <w:rPr>
+          <w:rFonts w:ascii="Times New Roman" w:hAnsi="Times New Roman" w:cs="Times New Roman"/>
+          <w:sz w:val="24"/>
+          <w:szCs w:val="24"/>
+        </w:rPr>
+        <w:t xml:space="preserve">________________             </w:t>
+      </w:r>
+      <w:r>
+        <w:rPr>
+          <w:rFonts w:ascii="Times New Roman" w:hAnsi="Times New Roman" w:cs="Times New Roman"/>
+          <w:sz w:val="24"/>
+          <w:szCs w:val="24"/>
+        </w:rPr>
+        <w:t>___________________</w:t>
+      </w:r>
+      <w:r>
+        <w:rPr>
+          <w:rFonts w:ascii="Times New Roman" w:hAnsi="Times New Roman" w:cs="Times New Roman"/>
+          <w:sz w:val="24"/>
+          <w:szCs w:val="24"/>
+        </w:rPr>
+        <w:t>_</w:t>
       </w:r>
     </w:p>
     <w:p>
@@ -2584,6 +2709,8 @@
         <w:tab/>
         <w:t xml:space="preserve">     </w:t>
       </w:r>
+      <w:bookmarkStart w:id="0" w:name="_GoBack"/>
+      <w:bookmarkEnd w:id="0"/>
     </w:p>
     <w:p>
       <w:pPr>
@@ -2679,7 +2806,23 @@
           <w:rFonts w:ascii="Times New Roman" w:hAnsi="Times New Roman" w:cs="Times New Roman"/>
           <w:sz w:val="24"/>
         </w:rPr>
-        <w:t>Mr. Badrinarayanan G R</w:t>
+        <w:t xml:space="preserve">Mr. </w:t>
+      </w:r>
+      <w:proofErr w:type="spellStart"/>
+      <w:r>
+        <w:rPr>
+          <w:rFonts w:ascii="Times New Roman" w:hAnsi="Times New Roman" w:cs="Times New Roman"/>
+          <w:sz w:val="24"/>
+        </w:rPr>
+        <w:t>Badrinarayanan</w:t>
+      </w:r>
+      <w:proofErr w:type="spellEnd"/>
+      <w:r>
+        <w:rPr>
+          <w:rFonts w:ascii="Times New Roman" w:hAnsi="Times New Roman" w:cs="Times New Roman"/>
+          <w:sz w:val="24"/>
+        </w:rPr>
+        <w:t xml:space="preserve"> G R</w:t>
       </w:r>
       <w:r>
         <w:rPr>
@@ -2809,8 +2952,17 @@
           <w:rFonts w:ascii="Times New Roman" w:hAnsi="Times New Roman" w:cs="Times New Roman"/>
           <w:sz w:val="24"/>
         </w:rPr>
-        <w:t>LPU, Phagwara</w:t>
-      </w:r>
+        <w:t xml:space="preserve">LPU, </w:t>
+      </w:r>
+      <w:proofErr w:type="spellStart"/>
+      <w:r>
+        <w:rPr>
+          <w:rFonts w:ascii="Times New Roman" w:hAnsi="Times New Roman" w:cs="Times New Roman"/>
+          <w:sz w:val="24"/>
+        </w:rPr>
+        <w:t>Phagwara</w:t>
+      </w:r>
+      <w:proofErr w:type="spellEnd"/>
     </w:p>
     <w:p>
       <w:pPr>
@@ -2909,8 +3061,6 @@
         <w:tab/>
         <w:t>Signature</w:t>
       </w:r>
-      <w:bookmarkStart w:id="0" w:name="_GoBack"/>
-      <w:bookmarkEnd w:id="0"/>
       <w:r>
         <w:rPr>
           <w:rFonts w:ascii="Times New Roman" w:hAnsi="Times New Roman" w:cs="Times New Roman"/>
@@ -2973,7 +3123,23 @@
           <w:rFonts w:ascii="Times New Roman" w:hAnsi="Times New Roman" w:cs="Times New Roman"/>
           <w:sz w:val="24"/>
         </w:rPr>
-        <w:t xml:space="preserve"> (i)</w:t>
+        <w:t xml:space="preserve"> (</w:t>
+      </w:r>
+      <w:proofErr w:type="gramStart"/>
+      <w:r>
+        <w:rPr>
+          <w:rFonts w:ascii="Times New Roman" w:hAnsi="Times New Roman" w:cs="Times New Roman"/>
+          <w:sz w:val="24"/>
+        </w:rPr>
+        <w:t>i</w:t>
+      </w:r>
+      <w:proofErr w:type="gramEnd"/>
+      <w:r>
+        <w:rPr>
+          <w:rFonts w:ascii="Times New Roman" w:hAnsi="Times New Roman" w:cs="Times New Roman"/>
+          <w:sz w:val="24"/>
+        </w:rPr>
+        <w:t>)</w:t>
       </w:r>
       <w:r>
         <w:rPr>
@@ -3096,8 +3262,19 @@
           <w:szCs w:val="24"/>
           <w:lang w:val="en-IN" w:eastAsia="en-IN"/>
         </w:rPr>
-        <w:t>Company mentor CA evaluation ………………………………………………..  (iv)</w:t>
-      </w:r>
+        <w:t xml:space="preserve">Company mentor CA evaluation ………………………………………………..  </w:t>
+      </w:r>
+      <w:proofErr w:type="gramStart"/>
+      <w:r>
+        <w:rPr>
+          <w:rFonts w:ascii="Times New Roman" w:eastAsia="Times New Roman" w:hAnsi="Times New Roman" w:cs="Times New Roman"/>
+          <w:sz w:val="24"/>
+          <w:szCs w:val="24"/>
+          <w:lang w:val="en-IN" w:eastAsia="en-IN"/>
+        </w:rPr>
+        <w:t>(iv)</w:t>
+      </w:r>
+      <w:proofErr w:type="gramEnd"/>
     </w:p>
     <w:p>
       <w:pPr>
@@ -3196,7 +3373,17 @@
           <w:szCs w:val="24"/>
           <w:lang w:val="en-IN" w:eastAsia="en-IN"/>
         </w:rPr>
-        <w:t xml:space="preserve"> (v</w:t>
+        <w:t xml:space="preserve"> </w:t>
+      </w:r>
+      <w:proofErr w:type="gramStart"/>
+      <w:r>
+        <w:rPr>
+          <w:rFonts w:ascii="Times New Roman" w:eastAsia="Times New Roman" w:hAnsi="Times New Roman" w:cs="Times New Roman"/>
+          <w:sz w:val="24"/>
+          <w:szCs w:val="24"/>
+          <w:lang w:val="en-IN" w:eastAsia="en-IN"/>
+        </w:rPr>
+        <w:t>(v</w:t>
       </w:r>
       <w:r>
         <w:rPr>
@@ -3216,6 +3403,7 @@
         </w:rPr>
         <w:t>)</w:t>
       </w:r>
+      <w:proofErr w:type="gramEnd"/>
     </w:p>
     <w:p>
       <w:pPr>
@@ -9430,7 +9618,23 @@
           <w:rFonts w:ascii="Times New Roman" w:hAnsi="Times New Roman" w:cs="Times New Roman"/>
           <w:sz w:val="24"/>
         </w:rPr>
-        <w:t xml:space="preserve">o was founded by JJ Allaire, </w:t>
+        <w:t xml:space="preserve">o was founded by JJ </w:t>
+      </w:r>
+      <w:proofErr w:type="spellStart"/>
+      <w:r>
+        <w:rPr>
+          <w:rFonts w:ascii="Times New Roman" w:hAnsi="Times New Roman" w:cs="Times New Roman"/>
+          <w:sz w:val="24"/>
+        </w:rPr>
+        <w:t>Allaire</w:t>
+      </w:r>
+      <w:proofErr w:type="spellEnd"/>
+      <w:r>
+        <w:rPr>
+          <w:rFonts w:ascii="Times New Roman" w:hAnsi="Times New Roman" w:cs="Times New Roman"/>
+          <w:sz w:val="24"/>
+        </w:rPr>
+        <w:t xml:space="preserve">, </w:t>
       </w:r>
       <w:r>
         <w:rPr>
@@ -9487,14 +9691,46 @@
           <w:rFonts w:ascii="Times New Roman" w:hAnsi="Times New Roman" w:cs="Times New Roman"/>
           <w:sz w:val="24"/>
         </w:rPr>
-        <w:t>RStudio is available in open source and commercial editions and runs on the desktop (Windows, macOS, and Linux) or in a browser connected to RStudio Server or RStudio Server Pro (Debian, Ubuntu, Red Hat Linux</w:t>
-      </w:r>
-      <w:r>
-        <w:rPr>
-          <w:rFonts w:ascii="Times New Roman" w:hAnsi="Times New Roman" w:cs="Times New Roman"/>
-          <w:sz w:val="24"/>
-        </w:rPr>
-        <w:t>, CentOS, openSUSE and SLES).</w:t>
+        <w:t>RStudio is available in open source and commercial editions and runs on the desktop (Windows, macOS, and Linux) or in a browser connected to RStudio Server or RStudio Server Pro (</w:t>
+      </w:r>
+      <w:proofErr w:type="spellStart"/>
+      <w:r>
+        <w:rPr>
+          <w:rFonts w:ascii="Times New Roman" w:hAnsi="Times New Roman" w:cs="Times New Roman"/>
+          <w:sz w:val="24"/>
+        </w:rPr>
+        <w:t>Debian</w:t>
+      </w:r>
+      <w:proofErr w:type="spellEnd"/>
+      <w:r>
+        <w:rPr>
+          <w:rFonts w:ascii="Times New Roman" w:hAnsi="Times New Roman" w:cs="Times New Roman"/>
+          <w:sz w:val="24"/>
+        </w:rPr>
+        <w:t>, Ubuntu, Red Hat Linux</w:t>
+      </w:r>
+      <w:r>
+        <w:rPr>
+          <w:rFonts w:ascii="Times New Roman" w:hAnsi="Times New Roman" w:cs="Times New Roman"/>
+          <w:sz w:val="24"/>
+        </w:rPr>
+        <w:t xml:space="preserve">, CentOS, </w:t>
+      </w:r>
+      <w:proofErr w:type="spellStart"/>
+      <w:r>
+        <w:rPr>
+          <w:rFonts w:ascii="Times New Roman" w:hAnsi="Times New Roman" w:cs="Times New Roman"/>
+          <w:sz w:val="24"/>
+        </w:rPr>
+        <w:t>openSUSE</w:t>
+      </w:r>
+      <w:proofErr w:type="spellEnd"/>
+      <w:r>
+        <w:rPr>
+          <w:rFonts w:ascii="Times New Roman" w:hAnsi="Times New Roman" w:cs="Times New Roman"/>
+          <w:sz w:val="24"/>
+        </w:rPr>
+        <w:t xml:space="preserve"> and SLES).</w:t>
       </w:r>
     </w:p>
     <w:p>
@@ -9513,7 +9749,23 @@
           <w:sz w:val="24"/>
         </w:rPr>
         <w:lastRenderedPageBreak/>
-        <w:t xml:space="preserve">RStudio is written in the C++ programming language and uses the Qt framework for </w:t>
+        <w:t xml:space="preserve">RStudio is written in the C++ programming language and uses the </w:t>
+      </w:r>
+      <w:proofErr w:type="spellStart"/>
+      <w:r>
+        <w:rPr>
+          <w:rFonts w:ascii="Times New Roman" w:hAnsi="Times New Roman" w:cs="Times New Roman"/>
+          <w:sz w:val="24"/>
+        </w:rPr>
+        <w:t>Qt</w:t>
+      </w:r>
+      <w:proofErr w:type="spellEnd"/>
+      <w:r>
+        <w:rPr>
+          <w:rFonts w:ascii="Times New Roman" w:hAnsi="Times New Roman" w:cs="Times New Roman"/>
+          <w:sz w:val="24"/>
+        </w:rPr>
+        <w:t xml:space="preserve"> framework for </w:t>
       </w:r>
       <w:r>
         <w:rPr>
@@ -10864,7 +11116,25 @@
           <w:sz w:val="24"/>
           <w:szCs w:val="24"/>
         </w:rPr>
-        <w:t>Our approach converts the regressional analysis into classification which makes it possible for finding the accuracy for every model.</w:t>
+        <w:t xml:space="preserve">Our approach converts the </w:t>
+      </w:r>
+      <w:proofErr w:type="spellStart"/>
+      <w:r>
+        <w:rPr>
+          <w:rFonts w:ascii="Times New Roman" w:hAnsi="Times New Roman" w:cs="Times New Roman"/>
+          <w:sz w:val="24"/>
+          <w:szCs w:val="24"/>
+        </w:rPr>
+        <w:t>regressional</w:t>
+      </w:r>
+      <w:proofErr w:type="spellEnd"/>
+      <w:r>
+        <w:rPr>
+          <w:rFonts w:ascii="Times New Roman" w:hAnsi="Times New Roman" w:cs="Times New Roman"/>
+          <w:sz w:val="24"/>
+          <w:szCs w:val="24"/>
+        </w:rPr>
+        <w:t xml:space="preserve"> analysis into classification which makes it possible for finding the accuracy for every model.</w:t>
       </w:r>
     </w:p>
     <w:p>
@@ -13498,7 +13768,14 @@
                             </w:r>
                             <w:r>
                               <w:br/>
-                              <w:t>A data object; the arrowhead indicates the direction data of data flow.</w:t>
+                            </w:r>
+                            <w:proofErr w:type="gramStart"/>
+                            <w:r>
+                              <w:t>A</w:t>
+                            </w:r>
+                            <w:proofErr w:type="gramEnd"/>
+                            <w:r>
+                              <w:t xml:space="preserve"> data object; the arrowhead indicates the direction data of data flow.</w:t>
                             </w:r>
                             <w:r>
                               <w:br/>
@@ -14652,7 +14929,43 @@
           <w:sz w:val="24"/>
           <w:szCs w:val="24"/>
         </w:rPr>
-        <w:t>Conversion of Month from format dd/mm/yyyy to Month Code in form of numerals.</w:t>
+        <w:t xml:space="preserve">Conversion of Month from format </w:t>
+      </w:r>
+      <w:proofErr w:type="spellStart"/>
+      <w:r>
+        <w:rPr>
+          <w:rFonts w:ascii="Times New Roman" w:hAnsi="Times New Roman" w:cs="Times New Roman"/>
+          <w:sz w:val="24"/>
+          <w:szCs w:val="24"/>
+        </w:rPr>
+        <w:t>dd</w:t>
+      </w:r>
+      <w:proofErr w:type="spellEnd"/>
+      <w:r>
+        <w:rPr>
+          <w:rFonts w:ascii="Times New Roman" w:hAnsi="Times New Roman" w:cs="Times New Roman"/>
+          <w:sz w:val="24"/>
+          <w:szCs w:val="24"/>
+        </w:rPr>
+        <w:t>/mm/</w:t>
+      </w:r>
+      <w:proofErr w:type="spellStart"/>
+      <w:r>
+        <w:rPr>
+          <w:rFonts w:ascii="Times New Roman" w:hAnsi="Times New Roman" w:cs="Times New Roman"/>
+          <w:sz w:val="24"/>
+          <w:szCs w:val="24"/>
+        </w:rPr>
+        <w:t>yyyy</w:t>
+      </w:r>
+      <w:proofErr w:type="spellEnd"/>
+      <w:r>
+        <w:rPr>
+          <w:rFonts w:ascii="Times New Roman" w:hAnsi="Times New Roman" w:cs="Times New Roman"/>
+          <w:sz w:val="24"/>
+          <w:szCs w:val="24"/>
+        </w:rPr>
+        <w:t xml:space="preserve"> to Month Code in form of numerals.</w:t>
       </w:r>
     </w:p>
     <w:p>
@@ -15418,7 +15731,25 @@
           <w:sz w:val="24"/>
           <w:szCs w:val="24"/>
         </w:rPr>
-        <w:t>Testing all functions in application independently as well as parallely.</w:t>
+        <w:t xml:space="preserve">Testing all functions in application independently as well as </w:t>
+      </w:r>
+      <w:proofErr w:type="spellStart"/>
+      <w:r>
+        <w:rPr>
+          <w:rFonts w:ascii="Times New Roman" w:hAnsi="Times New Roman" w:cs="Times New Roman"/>
+          <w:sz w:val="24"/>
+          <w:szCs w:val="24"/>
+        </w:rPr>
+        <w:t>parallely</w:t>
+      </w:r>
+      <w:proofErr w:type="spellEnd"/>
+      <w:r>
+        <w:rPr>
+          <w:rFonts w:ascii="Times New Roman" w:hAnsi="Times New Roman" w:cs="Times New Roman"/>
+          <w:sz w:val="24"/>
+          <w:szCs w:val="24"/>
+        </w:rPr>
+        <w:t>.</w:t>
       </w:r>
     </w:p>
     <w:p>
@@ -15808,7 +16139,35 @@
           <w:sz w:val="24"/>
           <w:szCs w:val="24"/>
         </w:rPr>
-        <w:t xml:space="preserve"> the change in set.seed() value for random testing and training data.</w:t>
+        <w:t xml:space="preserve"> the change in </w:t>
+      </w:r>
+      <w:proofErr w:type="spellStart"/>
+      <w:proofErr w:type="gramStart"/>
+      <w:r>
+        <w:rPr>
+          <w:rFonts w:ascii="Times New Roman" w:hAnsi="Times New Roman" w:cs="Times New Roman"/>
+          <w:sz w:val="24"/>
+          <w:szCs w:val="24"/>
+        </w:rPr>
+        <w:t>set.seed</w:t>
+      </w:r>
+      <w:proofErr w:type="spellEnd"/>
+      <w:r>
+        <w:rPr>
+          <w:rFonts w:ascii="Times New Roman" w:hAnsi="Times New Roman" w:cs="Times New Roman"/>
+          <w:sz w:val="24"/>
+          <w:szCs w:val="24"/>
+        </w:rPr>
+        <w:t>(</w:t>
+      </w:r>
+      <w:proofErr w:type="gramEnd"/>
+      <w:r>
+        <w:rPr>
+          <w:rFonts w:ascii="Times New Roman" w:hAnsi="Times New Roman" w:cs="Times New Roman"/>
+          <w:sz w:val="24"/>
+          <w:szCs w:val="24"/>
+        </w:rPr>
+        <w:t>) value for random testing and training data.</w:t>
       </w:r>
     </w:p>
     <w:p>
@@ -16042,7 +16401,35 @@
           <w:sz w:val="24"/>
           <w:szCs w:val="24"/>
         </w:rPr>
-        <w:t xml:space="preserve"> predictions continuously and also changing the set.seed() value for randomness</w:t>
+        <w:t xml:space="preserve"> predictions continuously and also changing the </w:t>
+      </w:r>
+      <w:proofErr w:type="spellStart"/>
+      <w:proofErr w:type="gramStart"/>
+      <w:r>
+        <w:rPr>
+          <w:rFonts w:ascii="Times New Roman" w:hAnsi="Times New Roman" w:cs="Times New Roman"/>
+          <w:sz w:val="24"/>
+          <w:szCs w:val="24"/>
+        </w:rPr>
+        <w:t>set.seed</w:t>
+      </w:r>
+      <w:proofErr w:type="spellEnd"/>
+      <w:r>
+        <w:rPr>
+          <w:rFonts w:ascii="Times New Roman" w:hAnsi="Times New Roman" w:cs="Times New Roman"/>
+          <w:sz w:val="24"/>
+          <w:szCs w:val="24"/>
+        </w:rPr>
+        <w:t>(</w:t>
+      </w:r>
+      <w:proofErr w:type="gramEnd"/>
+      <w:r>
+        <w:rPr>
+          <w:rFonts w:ascii="Times New Roman" w:hAnsi="Times New Roman" w:cs="Times New Roman"/>
+          <w:sz w:val="24"/>
+          <w:szCs w:val="24"/>
+        </w:rPr>
+        <w:t>) value for randomness</w:t>
       </w:r>
       <w:r>
         <w:rPr>
@@ -16208,13 +16595,33 @@
           <w:szCs w:val="24"/>
         </w:rPr>
       </w:pPr>
-      <w:r>
-        <w:rPr>
-          <w:rFonts w:ascii="Times New Roman" w:hAnsi="Times New Roman" w:cs="Times New Roman"/>
-          <w:sz w:val="24"/>
-          <w:szCs w:val="24"/>
-        </w:rPr>
-        <w:t>set.seed() value was changed at regular interval and accuracy achieved was 90% or more. It was done to check if it is working on different systems or not.</w:t>
+      <w:proofErr w:type="spellStart"/>
+      <w:proofErr w:type="gramStart"/>
+      <w:r>
+        <w:rPr>
+          <w:rFonts w:ascii="Times New Roman" w:hAnsi="Times New Roman" w:cs="Times New Roman"/>
+          <w:sz w:val="24"/>
+          <w:szCs w:val="24"/>
+        </w:rPr>
+        <w:t>set.seed</w:t>
+      </w:r>
+      <w:proofErr w:type="spellEnd"/>
+      <w:r>
+        <w:rPr>
+          <w:rFonts w:ascii="Times New Roman" w:hAnsi="Times New Roman" w:cs="Times New Roman"/>
+          <w:sz w:val="24"/>
+          <w:szCs w:val="24"/>
+        </w:rPr>
+        <w:t>(</w:t>
+      </w:r>
+      <w:proofErr w:type="gramEnd"/>
+      <w:r>
+        <w:rPr>
+          <w:rFonts w:ascii="Times New Roman" w:hAnsi="Times New Roman" w:cs="Times New Roman"/>
+          <w:sz w:val="24"/>
+          <w:szCs w:val="24"/>
+        </w:rPr>
+        <w:t>) value was changed at regular interval and accuracy achieved was 90% or more. It was done to check if it is working on different systems or not.</w:t>
       </w:r>
     </w:p>
     <w:p>
@@ -17899,7 +18306,27 @@
           <w:szCs w:val="24"/>
           <w:lang w:val="en-IN" w:eastAsia="en-IN"/>
         </w:rPr>
-        <w:t>#install. Packages ("xlsxjars")</w:t>
+        <w:t>#install. Packages ("</w:t>
+      </w:r>
+      <w:proofErr w:type="spellStart"/>
+      <w:r>
+        <w:rPr>
+          <w:rFonts w:ascii="Times New Roman" w:eastAsia="Times New Roman" w:hAnsi="Times New Roman" w:cs="Times New Roman"/>
+          <w:sz w:val="24"/>
+          <w:szCs w:val="24"/>
+          <w:lang w:val="en-IN" w:eastAsia="en-IN"/>
+        </w:rPr>
+        <w:t>xlsxjars</w:t>
+      </w:r>
+      <w:proofErr w:type="spellEnd"/>
+      <w:r>
+        <w:rPr>
+          <w:rFonts w:ascii="Times New Roman" w:eastAsia="Times New Roman" w:hAnsi="Times New Roman" w:cs="Times New Roman"/>
+          <w:sz w:val="24"/>
+          <w:szCs w:val="24"/>
+          <w:lang w:val="en-IN" w:eastAsia="en-IN"/>
+        </w:rPr>
+        <w:t>")</w:t>
       </w:r>
     </w:p>
     <w:p>
@@ -17947,7 +18374,27 @@
           <w:szCs w:val="24"/>
           <w:lang w:val="en-IN" w:eastAsia="en-IN"/>
         </w:rPr>
-        <w:t>#install. Packages (“caTools”)</w:t>
+        <w:t>#install. Packages (“</w:t>
+      </w:r>
+      <w:proofErr w:type="spellStart"/>
+      <w:r>
+        <w:rPr>
+          <w:rFonts w:ascii="Times New Roman" w:eastAsia="Times New Roman" w:hAnsi="Times New Roman" w:cs="Times New Roman"/>
+          <w:sz w:val="24"/>
+          <w:szCs w:val="24"/>
+          <w:lang w:val="en-IN" w:eastAsia="en-IN"/>
+        </w:rPr>
+        <w:t>caTools</w:t>
+      </w:r>
+      <w:proofErr w:type="spellEnd"/>
+      <w:r>
+        <w:rPr>
+          <w:rFonts w:ascii="Times New Roman" w:eastAsia="Times New Roman" w:hAnsi="Times New Roman" w:cs="Times New Roman"/>
+          <w:sz w:val="24"/>
+          <w:szCs w:val="24"/>
+          <w:lang w:val="en-IN" w:eastAsia="en-IN"/>
+        </w:rPr>
+        <w:t>”)</w:t>
       </w:r>
     </w:p>
     <w:p>
@@ -17995,7 +18442,27 @@
           <w:szCs w:val="24"/>
           <w:lang w:val="en-IN" w:eastAsia="en-IN"/>
         </w:rPr>
-        <w:t>Library (rJava)</w:t>
+        <w:t>Library (</w:t>
+      </w:r>
+      <w:proofErr w:type="spellStart"/>
+      <w:r>
+        <w:rPr>
+          <w:rFonts w:ascii="Times New Roman" w:eastAsia="Times New Roman" w:hAnsi="Times New Roman" w:cs="Times New Roman"/>
+          <w:sz w:val="24"/>
+          <w:szCs w:val="24"/>
+          <w:lang w:val="en-IN" w:eastAsia="en-IN"/>
+        </w:rPr>
+        <w:t>rJava</w:t>
+      </w:r>
+      <w:proofErr w:type="spellEnd"/>
+      <w:r>
+        <w:rPr>
+          <w:rFonts w:ascii="Times New Roman" w:eastAsia="Times New Roman" w:hAnsi="Times New Roman" w:cs="Times New Roman"/>
+          <w:sz w:val="24"/>
+          <w:szCs w:val="24"/>
+          <w:lang w:val="en-IN" w:eastAsia="en-IN"/>
+        </w:rPr>
+        <w:t>)</w:t>
       </w:r>
     </w:p>
     <w:p>
@@ -18019,7 +18486,27 @@
           <w:szCs w:val="24"/>
           <w:lang w:val="en-IN" w:eastAsia="en-IN"/>
         </w:rPr>
-        <w:t>Library (xlsxjars)</w:t>
+        <w:t>Library (</w:t>
+      </w:r>
+      <w:proofErr w:type="spellStart"/>
+      <w:r>
+        <w:rPr>
+          <w:rFonts w:ascii="Times New Roman" w:eastAsia="Times New Roman" w:hAnsi="Times New Roman" w:cs="Times New Roman"/>
+          <w:sz w:val="24"/>
+          <w:szCs w:val="24"/>
+          <w:lang w:val="en-IN" w:eastAsia="en-IN"/>
+        </w:rPr>
+        <w:t>xlsxjars</w:t>
+      </w:r>
+      <w:proofErr w:type="spellEnd"/>
+      <w:r>
+        <w:rPr>
+          <w:rFonts w:ascii="Times New Roman" w:eastAsia="Times New Roman" w:hAnsi="Times New Roman" w:cs="Times New Roman"/>
+          <w:sz w:val="24"/>
+          <w:szCs w:val="24"/>
+          <w:lang w:val="en-IN" w:eastAsia="en-IN"/>
+        </w:rPr>
+        <w:t>)</w:t>
       </w:r>
     </w:p>
     <w:p>
@@ -18043,7 +18530,27 @@
           <w:szCs w:val="24"/>
           <w:lang w:val="en-IN" w:eastAsia="en-IN"/>
         </w:rPr>
-        <w:t>Library (xlsx)</w:t>
+        <w:t>Library (</w:t>
+      </w:r>
+      <w:proofErr w:type="spellStart"/>
+      <w:r>
+        <w:rPr>
+          <w:rFonts w:ascii="Times New Roman" w:eastAsia="Times New Roman" w:hAnsi="Times New Roman" w:cs="Times New Roman"/>
+          <w:sz w:val="24"/>
+          <w:szCs w:val="24"/>
+          <w:lang w:val="en-IN" w:eastAsia="en-IN"/>
+        </w:rPr>
+        <w:t>xlsx</w:t>
+      </w:r>
+      <w:proofErr w:type="spellEnd"/>
+      <w:r>
+        <w:rPr>
+          <w:rFonts w:ascii="Times New Roman" w:eastAsia="Times New Roman" w:hAnsi="Times New Roman" w:cs="Times New Roman"/>
+          <w:sz w:val="24"/>
+          <w:szCs w:val="24"/>
+          <w:lang w:val="en-IN" w:eastAsia="en-IN"/>
+        </w:rPr>
+        <w:t>)</w:t>
       </w:r>
     </w:p>
     <w:p>
@@ -18067,7 +18574,27 @@
           <w:szCs w:val="24"/>
           <w:lang w:val="en-IN" w:eastAsia="en-IN"/>
         </w:rPr>
-        <w:t>Library (caTools)</w:t>
+        <w:t>Library (</w:t>
+      </w:r>
+      <w:proofErr w:type="spellStart"/>
+      <w:r>
+        <w:rPr>
+          <w:rFonts w:ascii="Times New Roman" w:eastAsia="Times New Roman" w:hAnsi="Times New Roman" w:cs="Times New Roman"/>
+          <w:sz w:val="24"/>
+          <w:szCs w:val="24"/>
+          <w:lang w:val="en-IN" w:eastAsia="en-IN"/>
+        </w:rPr>
+        <w:t>caTools</w:t>
+      </w:r>
+      <w:proofErr w:type="spellEnd"/>
+      <w:r>
+        <w:rPr>
+          <w:rFonts w:ascii="Times New Roman" w:eastAsia="Times New Roman" w:hAnsi="Times New Roman" w:cs="Times New Roman"/>
+          <w:sz w:val="24"/>
+          <w:szCs w:val="24"/>
+          <w:lang w:val="en-IN" w:eastAsia="en-IN"/>
+        </w:rPr>
+        <w:t>)</w:t>
       </w:r>
     </w:p>
     <w:p>
@@ -18091,7 +18618,27 @@
           <w:szCs w:val="24"/>
           <w:lang w:val="en-IN" w:eastAsia="en-IN"/>
         </w:rPr>
-        <w:t>Library (rpart)</w:t>
+        <w:t>Library (</w:t>
+      </w:r>
+      <w:proofErr w:type="spellStart"/>
+      <w:r>
+        <w:rPr>
+          <w:rFonts w:ascii="Times New Roman" w:eastAsia="Times New Roman" w:hAnsi="Times New Roman" w:cs="Times New Roman"/>
+          <w:sz w:val="24"/>
+          <w:szCs w:val="24"/>
+          <w:lang w:val="en-IN" w:eastAsia="en-IN"/>
+        </w:rPr>
+        <w:t>rpart</w:t>
+      </w:r>
+      <w:proofErr w:type="spellEnd"/>
+      <w:r>
+        <w:rPr>
+          <w:rFonts w:ascii="Times New Roman" w:eastAsia="Times New Roman" w:hAnsi="Times New Roman" w:cs="Times New Roman"/>
+          <w:sz w:val="24"/>
+          <w:szCs w:val="24"/>
+          <w:lang w:val="en-IN" w:eastAsia="en-IN"/>
+        </w:rPr>
+        <w:t>)</w:t>
       </w:r>
     </w:p>
     <w:p>
@@ -18186,14 +18733,25 @@
           <w:lang w:val="en-IN" w:eastAsia="en-IN"/>
         </w:rPr>
       </w:pPr>
-      <w:r>
-        <w:rPr>
-          <w:rFonts w:ascii="Times New Roman" w:eastAsia="Times New Roman" w:hAnsi="Times New Roman" w:cs="Times New Roman"/>
-          <w:sz w:val="24"/>
-          <w:szCs w:val="24"/>
-          <w:lang w:val="en-IN" w:eastAsia="en-IN"/>
-        </w:rPr>
-        <w:t>my data=read.xlsx(file = "C:/Users/</w:t>
+      <w:proofErr w:type="gramStart"/>
+      <w:r>
+        <w:rPr>
+          <w:rFonts w:ascii="Times New Roman" w:eastAsia="Times New Roman" w:hAnsi="Times New Roman" w:cs="Times New Roman"/>
+          <w:sz w:val="24"/>
+          <w:szCs w:val="24"/>
+          <w:lang w:val="en-IN" w:eastAsia="en-IN"/>
+        </w:rPr>
+        <w:t>my</w:t>
+      </w:r>
+      <w:proofErr w:type="gramEnd"/>
+      <w:r>
+        <w:rPr>
+          <w:rFonts w:ascii="Times New Roman" w:eastAsia="Times New Roman" w:hAnsi="Times New Roman" w:cs="Times New Roman"/>
+          <w:sz w:val="24"/>
+          <w:szCs w:val="24"/>
+          <w:lang w:val="en-IN" w:eastAsia="en-IN"/>
+        </w:rPr>
+        <w:t xml:space="preserve"> data=read.xlsx(file = "C:/Users/</w:t>
       </w:r>
       <w:r>
         <w:rPr>
@@ -18213,6 +18771,7 @@
         </w:rPr>
         <w:t xml:space="preserve">/CarSalesALL.xlsx", </w:t>
       </w:r>
+      <w:proofErr w:type="spellStart"/>
       <w:r>
         <w:rPr>
           <w:rFonts w:ascii="Times New Roman" w:eastAsia="Times New Roman" w:hAnsi="Times New Roman" w:cs="Times New Roman"/>
@@ -18229,7 +18788,17 @@
           <w:szCs w:val="24"/>
           <w:lang w:val="en-IN" w:eastAsia="en-IN"/>
         </w:rPr>
-        <w:t>Index = 1)</w:t>
+        <w:t>Index</w:t>
+      </w:r>
+      <w:proofErr w:type="spellEnd"/>
+      <w:r>
+        <w:rPr>
+          <w:rFonts w:ascii="Times New Roman" w:eastAsia="Times New Roman" w:hAnsi="Times New Roman" w:cs="Times New Roman"/>
+          <w:sz w:val="24"/>
+          <w:szCs w:val="24"/>
+          <w:lang w:val="en-IN" w:eastAsia="en-IN"/>
+        </w:rPr>
+        <w:t xml:space="preserve"> = 1)</w:t>
       </w:r>
     </w:p>
     <w:p>
@@ -18246,14 +18815,36 @@
           <w:lang w:val="en-IN" w:eastAsia="en-IN"/>
         </w:rPr>
       </w:pPr>
-      <w:r>
-        <w:rPr>
-          <w:rFonts w:ascii="Times New Roman" w:eastAsia="Times New Roman" w:hAnsi="Times New Roman" w:cs="Times New Roman"/>
-          <w:sz w:val="24"/>
-          <w:szCs w:val="24"/>
-          <w:lang w:val="en-IN" w:eastAsia="en-IN"/>
-        </w:rPr>
-        <w:t>moncode=read.xlsx(</w:t>
+      <w:proofErr w:type="spellStart"/>
+      <w:proofErr w:type="gramStart"/>
+      <w:r>
+        <w:rPr>
+          <w:rFonts w:ascii="Times New Roman" w:eastAsia="Times New Roman" w:hAnsi="Times New Roman" w:cs="Times New Roman"/>
+          <w:sz w:val="24"/>
+          <w:szCs w:val="24"/>
+          <w:lang w:val="en-IN" w:eastAsia="en-IN"/>
+        </w:rPr>
+        <w:t>moncode</w:t>
+      </w:r>
+      <w:proofErr w:type="spellEnd"/>
+      <w:r>
+        <w:rPr>
+          <w:rFonts w:ascii="Times New Roman" w:eastAsia="Times New Roman" w:hAnsi="Times New Roman" w:cs="Times New Roman"/>
+          <w:sz w:val="24"/>
+          <w:szCs w:val="24"/>
+          <w:lang w:val="en-IN" w:eastAsia="en-IN"/>
+        </w:rPr>
+        <w:t>=</w:t>
+      </w:r>
+      <w:proofErr w:type="gramEnd"/>
+      <w:r>
+        <w:rPr>
+          <w:rFonts w:ascii="Times New Roman" w:eastAsia="Times New Roman" w:hAnsi="Times New Roman" w:cs="Times New Roman"/>
+          <w:sz w:val="24"/>
+          <w:szCs w:val="24"/>
+          <w:lang w:val="en-IN" w:eastAsia="en-IN"/>
+        </w:rPr>
+        <w:t>read.xlsx(</w:t>
       </w:r>
       <w:r>
         <w:rPr>
@@ -18280,7 +18871,27 @@
           <w:szCs w:val="24"/>
           <w:lang w:val="en-IN" w:eastAsia="en-IN"/>
         </w:rPr>
-        <w:t>/Months.xlsx", sheetIndex = 1)</w:t>
+        <w:t xml:space="preserve">/Months.xlsx", </w:t>
+      </w:r>
+      <w:proofErr w:type="spellStart"/>
+      <w:r>
+        <w:rPr>
+          <w:rFonts w:ascii="Times New Roman" w:eastAsia="Times New Roman" w:hAnsi="Times New Roman" w:cs="Times New Roman"/>
+          <w:sz w:val="24"/>
+          <w:szCs w:val="24"/>
+          <w:lang w:val="en-IN" w:eastAsia="en-IN"/>
+        </w:rPr>
+        <w:t>sheetIndex</w:t>
+      </w:r>
+      <w:proofErr w:type="spellEnd"/>
+      <w:r>
+        <w:rPr>
+          <w:rFonts w:ascii="Times New Roman" w:eastAsia="Times New Roman" w:hAnsi="Times New Roman" w:cs="Times New Roman"/>
+          <w:sz w:val="24"/>
+          <w:szCs w:val="24"/>
+          <w:lang w:val="en-IN" w:eastAsia="en-IN"/>
+        </w:rPr>
+        <w:t xml:space="preserve"> = 1)</w:t>
       </w:r>
     </w:p>
     <w:p>
@@ -18297,6 +18908,7 @@
           <w:lang w:val="en-IN" w:eastAsia="en-IN"/>
         </w:rPr>
       </w:pPr>
+      <w:proofErr w:type="gramStart"/>
       <w:r>
         <w:rPr>
           <w:rFonts w:ascii="Times New Roman" w:eastAsia="Times New Roman" w:hAnsi="Times New Roman" w:cs="Times New Roman"/>
@@ -18305,7 +18917,17 @@
           <w:lang w:val="en-IN" w:eastAsia="en-IN"/>
         </w:rPr>
         <w:lastRenderedPageBreak/>
-        <w:t>parts=read.xlsx</w:t>
+        <w:t>parts=</w:t>
+      </w:r>
+      <w:proofErr w:type="gramEnd"/>
+      <w:r>
+        <w:rPr>
+          <w:rFonts w:ascii="Times New Roman" w:eastAsia="Times New Roman" w:hAnsi="Times New Roman" w:cs="Times New Roman"/>
+          <w:sz w:val="24"/>
+          <w:szCs w:val="24"/>
+          <w:lang w:val="en-IN" w:eastAsia="en-IN"/>
+        </w:rPr>
+        <w:t>read.xlsx</w:t>
       </w:r>
       <w:r>
         <w:rPr>
@@ -18332,7 +18954,27 @@
           <w:szCs w:val="24"/>
           <w:lang w:val="en-IN" w:eastAsia="en-IN"/>
         </w:rPr>
-        <w:t>/Parts.xlsx", sheetIndex = 1)</w:t>
+        <w:t xml:space="preserve">/Parts.xlsx", </w:t>
+      </w:r>
+      <w:proofErr w:type="spellStart"/>
+      <w:r>
+        <w:rPr>
+          <w:rFonts w:ascii="Times New Roman" w:eastAsia="Times New Roman" w:hAnsi="Times New Roman" w:cs="Times New Roman"/>
+          <w:sz w:val="24"/>
+          <w:szCs w:val="24"/>
+          <w:lang w:val="en-IN" w:eastAsia="en-IN"/>
+        </w:rPr>
+        <w:t>sheetIndex</w:t>
+      </w:r>
+      <w:proofErr w:type="spellEnd"/>
+      <w:r>
+        <w:rPr>
+          <w:rFonts w:ascii="Times New Roman" w:eastAsia="Times New Roman" w:hAnsi="Times New Roman" w:cs="Times New Roman"/>
+          <w:sz w:val="24"/>
+          <w:szCs w:val="24"/>
+          <w:lang w:val="en-IN" w:eastAsia="en-IN"/>
+        </w:rPr>
+        <w:t xml:space="preserve"> = 1)</w:t>
       </w:r>
     </w:p>
     <w:p>
@@ -18403,14 +19045,36 @@
           <w:lang w:val="en-IN" w:eastAsia="en-IN"/>
         </w:rPr>
       </w:pPr>
-      <w:r>
-        <w:rPr>
-          <w:rFonts w:ascii="Times New Roman" w:eastAsia="Times New Roman" w:hAnsi="Times New Roman" w:cs="Times New Roman"/>
-          <w:sz w:val="24"/>
-          <w:szCs w:val="24"/>
-          <w:lang w:val="en-IN" w:eastAsia="en-IN"/>
-        </w:rPr>
-        <w:t>set.seed(2)</w:t>
+      <w:proofErr w:type="spellStart"/>
+      <w:proofErr w:type="gramStart"/>
+      <w:r>
+        <w:rPr>
+          <w:rFonts w:ascii="Times New Roman" w:eastAsia="Times New Roman" w:hAnsi="Times New Roman" w:cs="Times New Roman"/>
+          <w:sz w:val="24"/>
+          <w:szCs w:val="24"/>
+          <w:lang w:val="en-IN" w:eastAsia="en-IN"/>
+        </w:rPr>
+        <w:t>set.seed</w:t>
+      </w:r>
+      <w:proofErr w:type="spellEnd"/>
+      <w:r>
+        <w:rPr>
+          <w:rFonts w:ascii="Times New Roman" w:eastAsia="Times New Roman" w:hAnsi="Times New Roman" w:cs="Times New Roman"/>
+          <w:sz w:val="24"/>
+          <w:szCs w:val="24"/>
+          <w:lang w:val="en-IN" w:eastAsia="en-IN"/>
+        </w:rPr>
+        <w:t>(</w:t>
+      </w:r>
+      <w:proofErr w:type="gramEnd"/>
+      <w:r>
+        <w:rPr>
+          <w:rFonts w:ascii="Times New Roman" w:eastAsia="Times New Roman" w:hAnsi="Times New Roman" w:cs="Times New Roman"/>
+          <w:sz w:val="24"/>
+          <w:szCs w:val="24"/>
+          <w:lang w:val="en-IN" w:eastAsia="en-IN"/>
+        </w:rPr>
+        <w:t>2)</w:t>
       </w:r>
     </w:p>
     <w:p>
@@ -18427,14 +19091,45 @@
           <w:lang w:val="en-IN" w:eastAsia="en-IN"/>
         </w:rPr>
       </w:pPr>
-      <w:r>
-        <w:rPr>
-          <w:rFonts w:ascii="Times New Roman" w:eastAsia="Times New Roman" w:hAnsi="Times New Roman" w:cs="Times New Roman"/>
-          <w:sz w:val="24"/>
-          <w:szCs w:val="24"/>
-          <w:lang w:val="en-IN" w:eastAsia="en-IN"/>
-        </w:rPr>
-        <w:t>id=sample(2,nrow(data),prob = c(0.7,0.3),replace=TRUE)</w:t>
+      <w:proofErr w:type="gramStart"/>
+      <w:r>
+        <w:rPr>
+          <w:rFonts w:ascii="Times New Roman" w:eastAsia="Times New Roman" w:hAnsi="Times New Roman" w:cs="Times New Roman"/>
+          <w:sz w:val="24"/>
+          <w:szCs w:val="24"/>
+          <w:lang w:val="en-IN" w:eastAsia="en-IN"/>
+        </w:rPr>
+        <w:t>id=</w:t>
+      </w:r>
+      <w:proofErr w:type="gramEnd"/>
+      <w:r>
+        <w:rPr>
+          <w:rFonts w:ascii="Times New Roman" w:eastAsia="Times New Roman" w:hAnsi="Times New Roman" w:cs="Times New Roman"/>
+          <w:sz w:val="24"/>
+          <w:szCs w:val="24"/>
+          <w:lang w:val="en-IN" w:eastAsia="en-IN"/>
+        </w:rPr>
+        <w:t>sample(2,nrow(data),</w:t>
+      </w:r>
+      <w:proofErr w:type="spellStart"/>
+      <w:r>
+        <w:rPr>
+          <w:rFonts w:ascii="Times New Roman" w:eastAsia="Times New Roman" w:hAnsi="Times New Roman" w:cs="Times New Roman"/>
+          <w:sz w:val="24"/>
+          <w:szCs w:val="24"/>
+          <w:lang w:val="en-IN" w:eastAsia="en-IN"/>
+        </w:rPr>
+        <w:t>prob</w:t>
+      </w:r>
+      <w:proofErr w:type="spellEnd"/>
+      <w:r>
+        <w:rPr>
+          <w:rFonts w:ascii="Times New Roman" w:eastAsia="Times New Roman" w:hAnsi="Times New Roman" w:cs="Times New Roman"/>
+          <w:sz w:val="24"/>
+          <w:szCs w:val="24"/>
+          <w:lang w:val="en-IN" w:eastAsia="en-IN"/>
+        </w:rPr>
+        <w:t xml:space="preserve"> = c(0.7,0.3),replace=TRUE)</w:t>
       </w:r>
     </w:p>
     <w:p>
@@ -18451,14 +19146,45 @@
           <w:lang w:val="en-IN" w:eastAsia="en-IN"/>
         </w:rPr>
       </w:pPr>
-      <w:r>
-        <w:rPr>
-          <w:rFonts w:ascii="Times New Roman" w:eastAsia="Times New Roman" w:hAnsi="Times New Roman" w:cs="Times New Roman"/>
-          <w:sz w:val="24"/>
-          <w:szCs w:val="24"/>
-          <w:lang w:val="en-IN" w:eastAsia="en-IN"/>
-        </w:rPr>
-        <w:t>training_data=data[id==1,]</w:t>
+      <w:proofErr w:type="spellStart"/>
+      <w:r>
+        <w:rPr>
+          <w:rFonts w:ascii="Times New Roman" w:eastAsia="Times New Roman" w:hAnsi="Times New Roman" w:cs="Times New Roman"/>
+          <w:sz w:val="24"/>
+          <w:szCs w:val="24"/>
+          <w:lang w:val="en-IN" w:eastAsia="en-IN"/>
+        </w:rPr>
+        <w:t>training_data</w:t>
+      </w:r>
+      <w:proofErr w:type="spellEnd"/>
+      <w:r>
+        <w:rPr>
+          <w:rFonts w:ascii="Times New Roman" w:eastAsia="Times New Roman" w:hAnsi="Times New Roman" w:cs="Times New Roman"/>
+          <w:sz w:val="24"/>
+          <w:szCs w:val="24"/>
+          <w:lang w:val="en-IN" w:eastAsia="en-IN"/>
+        </w:rPr>
+        <w:t>=</w:t>
+      </w:r>
+      <w:proofErr w:type="gramStart"/>
+      <w:r>
+        <w:rPr>
+          <w:rFonts w:ascii="Times New Roman" w:eastAsia="Times New Roman" w:hAnsi="Times New Roman" w:cs="Times New Roman"/>
+          <w:sz w:val="24"/>
+          <w:szCs w:val="24"/>
+          <w:lang w:val="en-IN" w:eastAsia="en-IN"/>
+        </w:rPr>
+        <w:t>data[</w:t>
+      </w:r>
+      <w:proofErr w:type="gramEnd"/>
+      <w:r>
+        <w:rPr>
+          <w:rFonts w:ascii="Times New Roman" w:eastAsia="Times New Roman" w:hAnsi="Times New Roman" w:cs="Times New Roman"/>
+          <w:sz w:val="24"/>
+          <w:szCs w:val="24"/>
+          <w:lang w:val="en-IN" w:eastAsia="en-IN"/>
+        </w:rPr>
+        <w:t>id==1,]</w:t>
       </w:r>
     </w:p>
     <w:p>
@@ -18475,14 +19201,45 @@
           <w:lang w:val="en-IN" w:eastAsia="en-IN"/>
         </w:rPr>
       </w:pPr>
-      <w:r>
-        <w:rPr>
-          <w:rFonts w:ascii="Times New Roman" w:eastAsia="Times New Roman" w:hAnsi="Times New Roman" w:cs="Times New Roman"/>
-          <w:sz w:val="24"/>
-          <w:szCs w:val="24"/>
-          <w:lang w:val="en-IN" w:eastAsia="en-IN"/>
-        </w:rPr>
-        <w:t>testing_data=data[id==2,]</w:t>
+      <w:proofErr w:type="spellStart"/>
+      <w:r>
+        <w:rPr>
+          <w:rFonts w:ascii="Times New Roman" w:eastAsia="Times New Roman" w:hAnsi="Times New Roman" w:cs="Times New Roman"/>
+          <w:sz w:val="24"/>
+          <w:szCs w:val="24"/>
+          <w:lang w:val="en-IN" w:eastAsia="en-IN"/>
+        </w:rPr>
+        <w:t>testing_data</w:t>
+      </w:r>
+      <w:proofErr w:type="spellEnd"/>
+      <w:r>
+        <w:rPr>
+          <w:rFonts w:ascii="Times New Roman" w:eastAsia="Times New Roman" w:hAnsi="Times New Roman" w:cs="Times New Roman"/>
+          <w:sz w:val="24"/>
+          <w:szCs w:val="24"/>
+          <w:lang w:val="en-IN" w:eastAsia="en-IN"/>
+        </w:rPr>
+        <w:t>=</w:t>
+      </w:r>
+      <w:proofErr w:type="gramStart"/>
+      <w:r>
+        <w:rPr>
+          <w:rFonts w:ascii="Times New Roman" w:eastAsia="Times New Roman" w:hAnsi="Times New Roman" w:cs="Times New Roman"/>
+          <w:sz w:val="24"/>
+          <w:szCs w:val="24"/>
+          <w:lang w:val="en-IN" w:eastAsia="en-IN"/>
+        </w:rPr>
+        <w:t>data[</w:t>
+      </w:r>
+      <w:proofErr w:type="gramEnd"/>
+      <w:r>
+        <w:rPr>
+          <w:rFonts w:ascii="Times New Roman" w:eastAsia="Times New Roman" w:hAnsi="Times New Roman" w:cs="Times New Roman"/>
+          <w:sz w:val="24"/>
+          <w:szCs w:val="24"/>
+          <w:lang w:val="en-IN" w:eastAsia="en-IN"/>
+        </w:rPr>
+        <w:t>id==2,]</w:t>
       </w:r>
     </w:p>
     <w:p>
@@ -18588,7 +19345,27 @@
           <w:szCs w:val="24"/>
           <w:lang w:val="en-IN" w:eastAsia="en-IN"/>
         </w:rPr>
-        <w:t>#12 + (12*(Year-17) + Monthcode)</w:t>
+        <w:t xml:space="preserve">#12 + (12*(Year-17) + </w:t>
+      </w:r>
+      <w:proofErr w:type="spellStart"/>
+      <w:r>
+        <w:rPr>
+          <w:rFonts w:ascii="Times New Roman" w:eastAsia="Times New Roman" w:hAnsi="Times New Roman" w:cs="Times New Roman"/>
+          <w:sz w:val="24"/>
+          <w:szCs w:val="24"/>
+          <w:lang w:val="en-IN" w:eastAsia="en-IN"/>
+        </w:rPr>
+        <w:t>Monthcode</w:t>
+      </w:r>
+      <w:proofErr w:type="spellEnd"/>
+      <w:r>
+        <w:rPr>
+          <w:rFonts w:ascii="Times New Roman" w:eastAsia="Times New Roman" w:hAnsi="Times New Roman" w:cs="Times New Roman"/>
+          <w:sz w:val="24"/>
+          <w:szCs w:val="24"/>
+          <w:lang w:val="en-IN" w:eastAsia="en-IN"/>
+        </w:rPr>
+        <w:t>)</w:t>
       </w:r>
     </w:p>
     <w:p>
@@ -18612,7 +19389,38 @@
           <w:szCs w:val="24"/>
           <w:lang w:val="en-IN" w:eastAsia="en-IN"/>
         </w:rPr>
-        <w:t>x=strtoi(year)-17</w:t>
+        <w:t>x=</w:t>
+      </w:r>
+      <w:proofErr w:type="spellStart"/>
+      <w:proofErr w:type="gramStart"/>
+      <w:r>
+        <w:rPr>
+          <w:rFonts w:ascii="Times New Roman" w:eastAsia="Times New Roman" w:hAnsi="Times New Roman" w:cs="Times New Roman"/>
+          <w:sz w:val="24"/>
+          <w:szCs w:val="24"/>
+          <w:lang w:val="en-IN" w:eastAsia="en-IN"/>
+        </w:rPr>
+        <w:t>strtoi</w:t>
+      </w:r>
+      <w:proofErr w:type="spellEnd"/>
+      <w:r>
+        <w:rPr>
+          <w:rFonts w:ascii="Times New Roman" w:eastAsia="Times New Roman" w:hAnsi="Times New Roman" w:cs="Times New Roman"/>
+          <w:sz w:val="24"/>
+          <w:szCs w:val="24"/>
+          <w:lang w:val="en-IN" w:eastAsia="en-IN"/>
+        </w:rPr>
+        <w:t>(</w:t>
+      </w:r>
+      <w:proofErr w:type="gramEnd"/>
+      <w:r>
+        <w:rPr>
+          <w:rFonts w:ascii="Times New Roman" w:eastAsia="Times New Roman" w:hAnsi="Times New Roman" w:cs="Times New Roman"/>
+          <w:sz w:val="24"/>
+          <w:szCs w:val="24"/>
+          <w:lang w:val="en-IN" w:eastAsia="en-IN"/>
+        </w:rPr>
+        <w:t>year)-17</w:t>
       </w:r>
     </w:p>
     <w:p>
@@ -18629,14 +19437,67 @@
           <w:lang w:val="en-IN" w:eastAsia="en-IN"/>
         </w:rPr>
       </w:pPr>
-      <w:r>
-        <w:rPr>
-          <w:rFonts w:ascii="Times New Roman" w:eastAsia="Times New Roman" w:hAnsi="Times New Roman" w:cs="Times New Roman"/>
-          <w:sz w:val="24"/>
-          <w:szCs w:val="24"/>
-          <w:lang w:val="en-IN" w:eastAsia="en-IN"/>
-        </w:rPr>
-        <w:t>moncode = moncode[moncode$MON==mon,]</w:t>
+      <w:proofErr w:type="spellStart"/>
+      <w:proofErr w:type="gramStart"/>
+      <w:r>
+        <w:rPr>
+          <w:rFonts w:ascii="Times New Roman" w:eastAsia="Times New Roman" w:hAnsi="Times New Roman" w:cs="Times New Roman"/>
+          <w:sz w:val="24"/>
+          <w:szCs w:val="24"/>
+          <w:lang w:val="en-IN" w:eastAsia="en-IN"/>
+        </w:rPr>
+        <w:t>moncode</w:t>
+      </w:r>
+      <w:proofErr w:type="spellEnd"/>
+      <w:proofErr w:type="gramEnd"/>
+      <w:r>
+        <w:rPr>
+          <w:rFonts w:ascii="Times New Roman" w:eastAsia="Times New Roman" w:hAnsi="Times New Roman" w:cs="Times New Roman"/>
+          <w:sz w:val="24"/>
+          <w:szCs w:val="24"/>
+          <w:lang w:val="en-IN" w:eastAsia="en-IN"/>
+        </w:rPr>
+        <w:t xml:space="preserve"> = </w:t>
+      </w:r>
+      <w:proofErr w:type="spellStart"/>
+      <w:r>
+        <w:rPr>
+          <w:rFonts w:ascii="Times New Roman" w:eastAsia="Times New Roman" w:hAnsi="Times New Roman" w:cs="Times New Roman"/>
+          <w:sz w:val="24"/>
+          <w:szCs w:val="24"/>
+          <w:lang w:val="en-IN" w:eastAsia="en-IN"/>
+        </w:rPr>
+        <w:t>moncode</w:t>
+      </w:r>
+      <w:proofErr w:type="spellEnd"/>
+      <w:r>
+        <w:rPr>
+          <w:rFonts w:ascii="Times New Roman" w:eastAsia="Times New Roman" w:hAnsi="Times New Roman" w:cs="Times New Roman"/>
+          <w:sz w:val="24"/>
+          <w:szCs w:val="24"/>
+          <w:lang w:val="en-IN" w:eastAsia="en-IN"/>
+        </w:rPr>
+        <w:t>[</w:t>
+      </w:r>
+      <w:proofErr w:type="spellStart"/>
+      <w:r>
+        <w:rPr>
+          <w:rFonts w:ascii="Times New Roman" w:eastAsia="Times New Roman" w:hAnsi="Times New Roman" w:cs="Times New Roman"/>
+          <w:sz w:val="24"/>
+          <w:szCs w:val="24"/>
+          <w:lang w:val="en-IN" w:eastAsia="en-IN"/>
+        </w:rPr>
+        <w:t>moncode$MON</w:t>
+      </w:r>
+      <w:proofErr w:type="spellEnd"/>
+      <w:r>
+        <w:rPr>
+          <w:rFonts w:ascii="Times New Roman" w:eastAsia="Times New Roman" w:hAnsi="Times New Roman" w:cs="Times New Roman"/>
+          <w:sz w:val="24"/>
+          <w:szCs w:val="24"/>
+          <w:lang w:val="en-IN" w:eastAsia="en-IN"/>
+        </w:rPr>
+        <w:t>==mon,]</w:t>
       </w:r>
     </w:p>
     <w:p>
@@ -18653,6 +19514,8 @@
           <w:lang w:val="en-IN" w:eastAsia="en-IN"/>
         </w:rPr>
       </w:pPr>
+      <w:proofErr w:type="spellStart"/>
+      <w:proofErr w:type="gramStart"/>
       <w:r>
         <w:rPr>
           <w:rFonts w:ascii="Times New Roman" w:eastAsia="Times New Roman" w:hAnsi="Times New Roman" w:cs="Times New Roman"/>
@@ -18662,6 +19525,8 @@
         </w:rPr>
         <w:t>moncode</w:t>
       </w:r>
+      <w:proofErr w:type="spellEnd"/>
+      <w:proofErr w:type="gramEnd"/>
     </w:p>
     <w:p>
       <w:pPr>
@@ -18677,15 +19542,28 @@
           <w:lang w:val="en-IN" w:eastAsia="en-IN"/>
         </w:rPr>
       </w:pPr>
-      <w:r>
-        <w:rPr>
-          <w:rFonts w:ascii="Times New Roman" w:eastAsia="Times New Roman" w:hAnsi="Times New Roman" w:cs="Times New Roman"/>
-          <w:sz w:val="24"/>
-          <w:szCs w:val="24"/>
-          <w:lang w:val="en-IN" w:eastAsia="en-IN"/>
-        </w:rPr>
-        <w:t>moncode$CODE</w:t>
-      </w:r>
+      <w:proofErr w:type="spellStart"/>
+      <w:proofErr w:type="gramStart"/>
+      <w:r>
+        <w:rPr>
+          <w:rFonts w:ascii="Times New Roman" w:eastAsia="Times New Roman" w:hAnsi="Times New Roman" w:cs="Times New Roman"/>
+          <w:sz w:val="24"/>
+          <w:szCs w:val="24"/>
+          <w:lang w:val="en-IN" w:eastAsia="en-IN"/>
+        </w:rPr>
+        <w:t>moncode$</w:t>
+      </w:r>
+      <w:proofErr w:type="gramEnd"/>
+      <w:r>
+        <w:rPr>
+          <w:rFonts w:ascii="Times New Roman" w:eastAsia="Times New Roman" w:hAnsi="Times New Roman" w:cs="Times New Roman"/>
+          <w:sz w:val="24"/>
+          <w:szCs w:val="24"/>
+          <w:lang w:val="en-IN" w:eastAsia="en-IN"/>
+        </w:rPr>
+        <w:t>CODE</w:t>
+      </w:r>
+      <w:proofErr w:type="spellEnd"/>
     </w:p>
     <w:p>
       <w:pPr>
@@ -18701,15 +19579,37 @@
           <w:lang w:val="en-IN" w:eastAsia="en-IN"/>
         </w:rPr>
       </w:pPr>
-      <w:r>
-        <w:rPr>
-          <w:rFonts w:ascii="Times New Roman" w:eastAsia="Times New Roman" w:hAnsi="Times New Roman" w:cs="Times New Roman"/>
-          <w:sz w:val="24"/>
-          <w:szCs w:val="24"/>
-          <w:lang w:val="en-IN" w:eastAsia="en-IN"/>
-        </w:rPr>
-        <w:t>code=12 + (12*x) + moncode$CODE</w:t>
-      </w:r>
+      <w:proofErr w:type="gramStart"/>
+      <w:r>
+        <w:rPr>
+          <w:rFonts w:ascii="Times New Roman" w:eastAsia="Times New Roman" w:hAnsi="Times New Roman" w:cs="Times New Roman"/>
+          <w:sz w:val="24"/>
+          <w:szCs w:val="24"/>
+          <w:lang w:val="en-IN" w:eastAsia="en-IN"/>
+        </w:rPr>
+        <w:t>code=</w:t>
+      </w:r>
+      <w:proofErr w:type="gramEnd"/>
+      <w:r>
+        <w:rPr>
+          <w:rFonts w:ascii="Times New Roman" w:eastAsia="Times New Roman" w:hAnsi="Times New Roman" w:cs="Times New Roman"/>
+          <w:sz w:val="24"/>
+          <w:szCs w:val="24"/>
+          <w:lang w:val="en-IN" w:eastAsia="en-IN"/>
+        </w:rPr>
+        <w:t xml:space="preserve">12 + (12*x) + </w:t>
+      </w:r>
+      <w:proofErr w:type="spellStart"/>
+      <w:r>
+        <w:rPr>
+          <w:rFonts w:ascii="Times New Roman" w:eastAsia="Times New Roman" w:hAnsi="Times New Roman" w:cs="Times New Roman"/>
+          <w:sz w:val="24"/>
+          <w:szCs w:val="24"/>
+          <w:lang w:val="en-IN" w:eastAsia="en-IN"/>
+        </w:rPr>
+        <w:t>moncode$CODE</w:t>
+      </w:r>
+      <w:proofErr w:type="spellEnd"/>
     </w:p>
     <w:p>
       <w:pPr>
@@ -18788,14 +19688,65 @@
           <w:lang w:val="en-IN" w:eastAsia="en-IN"/>
         </w:rPr>
       </w:pPr>
-      <w:r>
-        <w:rPr>
-          <w:rFonts w:ascii="Times New Roman" w:eastAsia="Times New Roman" w:hAnsi="Times New Roman" w:cs="Times New Roman"/>
-          <w:sz w:val="24"/>
-          <w:szCs w:val="24"/>
-          <w:lang w:val="en-IN" w:eastAsia="en-IN"/>
-        </w:rPr>
-        <w:t>car= readline(prompt="Enter ModelName :")</w:t>
+      <w:proofErr w:type="gramStart"/>
+      <w:r>
+        <w:rPr>
+          <w:rFonts w:ascii="Times New Roman" w:eastAsia="Times New Roman" w:hAnsi="Times New Roman" w:cs="Times New Roman"/>
+          <w:sz w:val="24"/>
+          <w:szCs w:val="24"/>
+          <w:lang w:val="en-IN" w:eastAsia="en-IN"/>
+        </w:rPr>
+        <w:t>car</w:t>
+      </w:r>
+      <w:proofErr w:type="gramEnd"/>
+      <w:r>
+        <w:rPr>
+          <w:rFonts w:ascii="Times New Roman" w:eastAsia="Times New Roman" w:hAnsi="Times New Roman" w:cs="Times New Roman"/>
+          <w:sz w:val="24"/>
+          <w:szCs w:val="24"/>
+          <w:lang w:val="en-IN" w:eastAsia="en-IN"/>
+        </w:rPr>
+        <w:t xml:space="preserve">= </w:t>
+      </w:r>
+      <w:proofErr w:type="spellStart"/>
+      <w:r>
+        <w:rPr>
+          <w:rFonts w:ascii="Times New Roman" w:eastAsia="Times New Roman" w:hAnsi="Times New Roman" w:cs="Times New Roman"/>
+          <w:sz w:val="24"/>
+          <w:szCs w:val="24"/>
+          <w:lang w:val="en-IN" w:eastAsia="en-IN"/>
+        </w:rPr>
+        <w:t>readline</w:t>
+      </w:r>
+      <w:proofErr w:type="spellEnd"/>
+      <w:r>
+        <w:rPr>
+          <w:rFonts w:ascii="Times New Roman" w:eastAsia="Times New Roman" w:hAnsi="Times New Roman" w:cs="Times New Roman"/>
+          <w:sz w:val="24"/>
+          <w:szCs w:val="24"/>
+          <w:lang w:val="en-IN" w:eastAsia="en-IN"/>
+        </w:rPr>
+        <w:t xml:space="preserve">(prompt="Enter </w:t>
+      </w:r>
+      <w:proofErr w:type="spellStart"/>
+      <w:r>
+        <w:rPr>
+          <w:rFonts w:ascii="Times New Roman" w:eastAsia="Times New Roman" w:hAnsi="Times New Roman" w:cs="Times New Roman"/>
+          <w:sz w:val="24"/>
+          <w:szCs w:val="24"/>
+          <w:lang w:val="en-IN" w:eastAsia="en-IN"/>
+        </w:rPr>
+        <w:t>ModelName</w:t>
+      </w:r>
+      <w:proofErr w:type="spellEnd"/>
+      <w:r>
+        <w:rPr>
+          <w:rFonts w:ascii="Times New Roman" w:eastAsia="Times New Roman" w:hAnsi="Times New Roman" w:cs="Times New Roman"/>
+          <w:sz w:val="24"/>
+          <w:szCs w:val="24"/>
+          <w:lang w:val="en-IN" w:eastAsia="en-IN"/>
+        </w:rPr>
+        <w:t xml:space="preserve"> :")</w:t>
       </w:r>
     </w:p>
     <w:p>
@@ -18812,14 +19763,85 @@
           <w:lang w:val="en-IN" w:eastAsia="en-IN"/>
         </w:rPr>
       </w:pPr>
-      <w:r>
-        <w:rPr>
-          <w:rFonts w:ascii="Times New Roman" w:eastAsia="Times New Roman" w:hAnsi="Times New Roman" w:cs="Times New Roman"/>
-          <w:sz w:val="24"/>
-          <w:szCs w:val="24"/>
-          <w:lang w:val="en-IN" w:eastAsia="en-IN"/>
-        </w:rPr>
-        <w:t>year= readline(prompt = "Enter the year(YY fromat eg- 18 for 2018) :")</w:t>
+      <w:proofErr w:type="gramStart"/>
+      <w:r>
+        <w:rPr>
+          <w:rFonts w:ascii="Times New Roman" w:eastAsia="Times New Roman" w:hAnsi="Times New Roman" w:cs="Times New Roman"/>
+          <w:sz w:val="24"/>
+          <w:szCs w:val="24"/>
+          <w:lang w:val="en-IN" w:eastAsia="en-IN"/>
+        </w:rPr>
+        <w:t>year</w:t>
+      </w:r>
+      <w:proofErr w:type="gramEnd"/>
+      <w:r>
+        <w:rPr>
+          <w:rFonts w:ascii="Times New Roman" w:eastAsia="Times New Roman" w:hAnsi="Times New Roman" w:cs="Times New Roman"/>
+          <w:sz w:val="24"/>
+          <w:szCs w:val="24"/>
+          <w:lang w:val="en-IN" w:eastAsia="en-IN"/>
+        </w:rPr>
+        <w:t xml:space="preserve">= </w:t>
+      </w:r>
+      <w:proofErr w:type="spellStart"/>
+      <w:r>
+        <w:rPr>
+          <w:rFonts w:ascii="Times New Roman" w:eastAsia="Times New Roman" w:hAnsi="Times New Roman" w:cs="Times New Roman"/>
+          <w:sz w:val="24"/>
+          <w:szCs w:val="24"/>
+          <w:lang w:val="en-IN" w:eastAsia="en-IN"/>
+        </w:rPr>
+        <w:t>readline</w:t>
+      </w:r>
+      <w:proofErr w:type="spellEnd"/>
+      <w:r>
+        <w:rPr>
+          <w:rFonts w:ascii="Times New Roman" w:eastAsia="Times New Roman" w:hAnsi="Times New Roman" w:cs="Times New Roman"/>
+          <w:sz w:val="24"/>
+          <w:szCs w:val="24"/>
+          <w:lang w:val="en-IN" w:eastAsia="en-IN"/>
+        </w:rPr>
+        <w:t xml:space="preserve">(prompt = "Enter the year(YY </w:t>
+      </w:r>
+      <w:proofErr w:type="spellStart"/>
+      <w:r>
+        <w:rPr>
+          <w:rFonts w:ascii="Times New Roman" w:eastAsia="Times New Roman" w:hAnsi="Times New Roman" w:cs="Times New Roman"/>
+          <w:sz w:val="24"/>
+          <w:szCs w:val="24"/>
+          <w:lang w:val="en-IN" w:eastAsia="en-IN"/>
+        </w:rPr>
+        <w:t>fromat</w:t>
+      </w:r>
+      <w:proofErr w:type="spellEnd"/>
+      <w:r>
+        <w:rPr>
+          <w:rFonts w:ascii="Times New Roman" w:eastAsia="Times New Roman" w:hAnsi="Times New Roman" w:cs="Times New Roman"/>
+          <w:sz w:val="24"/>
+          <w:szCs w:val="24"/>
+          <w:lang w:val="en-IN" w:eastAsia="en-IN"/>
+        </w:rPr>
+        <w:t xml:space="preserve"> </w:t>
+      </w:r>
+      <w:proofErr w:type="spellStart"/>
+      <w:r>
+        <w:rPr>
+          <w:rFonts w:ascii="Times New Roman" w:eastAsia="Times New Roman" w:hAnsi="Times New Roman" w:cs="Times New Roman"/>
+          <w:sz w:val="24"/>
+          <w:szCs w:val="24"/>
+          <w:lang w:val="en-IN" w:eastAsia="en-IN"/>
+        </w:rPr>
+        <w:t>eg</w:t>
+      </w:r>
+      <w:proofErr w:type="spellEnd"/>
+      <w:r>
+        <w:rPr>
+          <w:rFonts w:ascii="Times New Roman" w:eastAsia="Times New Roman" w:hAnsi="Times New Roman" w:cs="Times New Roman"/>
+          <w:sz w:val="24"/>
+          <w:szCs w:val="24"/>
+          <w:lang w:val="en-IN" w:eastAsia="en-IN"/>
+        </w:rPr>
+        <w:t>- 18 for 2018) :")</w:t>
       </w:r>
     </w:p>
     <w:p>
@@ -18836,14 +19858,65 @@
           <w:lang w:val="en-IN" w:eastAsia="en-IN"/>
         </w:rPr>
       </w:pPr>
-      <w:r>
-        <w:rPr>
-          <w:rFonts w:ascii="Times New Roman" w:eastAsia="Times New Roman" w:hAnsi="Times New Roman" w:cs="Times New Roman"/>
-          <w:sz w:val="24"/>
-          <w:szCs w:val="24"/>
-          <w:lang w:val="en-IN" w:eastAsia="en-IN"/>
-        </w:rPr>
-        <w:t>mon= readline(prompt = "Enter the month(MMM format eg- JAN for Januar</w:t>
+      <w:proofErr w:type="gramStart"/>
+      <w:r>
+        <w:rPr>
+          <w:rFonts w:ascii="Times New Roman" w:eastAsia="Times New Roman" w:hAnsi="Times New Roman" w:cs="Times New Roman"/>
+          <w:sz w:val="24"/>
+          <w:szCs w:val="24"/>
+          <w:lang w:val="en-IN" w:eastAsia="en-IN"/>
+        </w:rPr>
+        <w:t>mon</w:t>
+      </w:r>
+      <w:proofErr w:type="gramEnd"/>
+      <w:r>
+        <w:rPr>
+          <w:rFonts w:ascii="Times New Roman" w:eastAsia="Times New Roman" w:hAnsi="Times New Roman" w:cs="Times New Roman"/>
+          <w:sz w:val="24"/>
+          <w:szCs w:val="24"/>
+          <w:lang w:val="en-IN" w:eastAsia="en-IN"/>
+        </w:rPr>
+        <w:t xml:space="preserve">= </w:t>
+      </w:r>
+      <w:proofErr w:type="spellStart"/>
+      <w:r>
+        <w:rPr>
+          <w:rFonts w:ascii="Times New Roman" w:eastAsia="Times New Roman" w:hAnsi="Times New Roman" w:cs="Times New Roman"/>
+          <w:sz w:val="24"/>
+          <w:szCs w:val="24"/>
+          <w:lang w:val="en-IN" w:eastAsia="en-IN"/>
+        </w:rPr>
+        <w:t>readline</w:t>
+      </w:r>
+      <w:proofErr w:type="spellEnd"/>
+      <w:r>
+        <w:rPr>
+          <w:rFonts w:ascii="Times New Roman" w:eastAsia="Times New Roman" w:hAnsi="Times New Roman" w:cs="Times New Roman"/>
+          <w:sz w:val="24"/>
+          <w:szCs w:val="24"/>
+          <w:lang w:val="en-IN" w:eastAsia="en-IN"/>
+        </w:rPr>
+        <w:t xml:space="preserve">(prompt = "Enter the month(MMM format </w:t>
+      </w:r>
+      <w:proofErr w:type="spellStart"/>
+      <w:r>
+        <w:rPr>
+          <w:rFonts w:ascii="Times New Roman" w:eastAsia="Times New Roman" w:hAnsi="Times New Roman" w:cs="Times New Roman"/>
+          <w:sz w:val="24"/>
+          <w:szCs w:val="24"/>
+          <w:lang w:val="en-IN" w:eastAsia="en-IN"/>
+        </w:rPr>
+        <w:t>eg</w:t>
+      </w:r>
+      <w:proofErr w:type="spellEnd"/>
+      <w:r>
+        <w:rPr>
+          <w:rFonts w:ascii="Times New Roman" w:eastAsia="Times New Roman" w:hAnsi="Times New Roman" w:cs="Times New Roman"/>
+          <w:sz w:val="24"/>
+          <w:szCs w:val="24"/>
+          <w:lang w:val="en-IN" w:eastAsia="en-IN"/>
+        </w:rPr>
+        <w:t>- JAN for Januar</w:t>
       </w:r>
       <w:r>
         <w:rPr>
@@ -19224,7 +20297,25 @@
           <w:sz w:val="24"/>
           <w:szCs w:val="24"/>
         </w:rPr>
-        <w:t xml:space="preserve">A linear regression line has an equation of the form Y = a + bX, where X is the explanatory variable and Y is the dependent variable. </w:t>
+        <w:t xml:space="preserve">A linear regression line has an equation of the form Y = a + </w:t>
+      </w:r>
+      <w:proofErr w:type="spellStart"/>
+      <w:r>
+        <w:rPr>
+          <w:rFonts w:ascii="Times New Roman" w:hAnsi="Times New Roman" w:cs="Times New Roman"/>
+          <w:sz w:val="24"/>
+          <w:szCs w:val="24"/>
+        </w:rPr>
+        <w:t>bX</w:t>
+      </w:r>
+      <w:proofErr w:type="spellEnd"/>
+      <w:r>
+        <w:rPr>
+          <w:rFonts w:ascii="Times New Roman" w:hAnsi="Times New Roman" w:cs="Times New Roman"/>
+          <w:sz w:val="24"/>
+          <w:szCs w:val="24"/>
+        </w:rPr>
+        <w:t xml:space="preserve">, where X is the explanatory variable and Y is the dependent variable. </w:t>
       </w:r>
     </w:p>
     <w:p>
@@ -19264,7 +20355,38 @@
           <w:sz w:val="24"/>
           <w:szCs w:val="24"/>
         </w:rPr>
-        <w:t>Model1&lt;-lm(Sale~GDP+Unemployment+Petrol_price,data = train)</w:t>
+        <w:t>Model1&lt;-</w:t>
+      </w:r>
+      <w:proofErr w:type="gramStart"/>
+      <w:r>
+        <w:rPr>
+          <w:rFonts w:ascii="Times New Roman" w:hAnsi="Times New Roman" w:cs="Times New Roman"/>
+          <w:color w:val="000000"/>
+          <w:sz w:val="24"/>
+          <w:szCs w:val="24"/>
+        </w:rPr>
+        <w:t>lm(</w:t>
+      </w:r>
+      <w:proofErr w:type="spellStart"/>
+      <w:proofErr w:type="gramEnd"/>
+      <w:r>
+        <w:rPr>
+          <w:rFonts w:ascii="Times New Roman" w:hAnsi="Times New Roman" w:cs="Times New Roman"/>
+          <w:color w:val="000000"/>
+          <w:sz w:val="24"/>
+          <w:szCs w:val="24"/>
+        </w:rPr>
+        <w:t>Sale~GDP+Unemployment+Petrol_price,data</w:t>
+      </w:r>
+      <w:proofErr w:type="spellEnd"/>
+      <w:r>
+        <w:rPr>
+          <w:rFonts w:ascii="Times New Roman" w:hAnsi="Times New Roman" w:cs="Times New Roman"/>
+          <w:color w:val="000000"/>
+          <w:sz w:val="24"/>
+          <w:szCs w:val="24"/>
+        </w:rPr>
+        <w:t xml:space="preserve"> = train)</w:t>
       </w:r>
     </w:p>
     <w:p>
@@ -19350,7 +20472,25 @@
           <w:sz w:val="24"/>
           <w:szCs w:val="24"/>
         </w:rPr>
-        <w:t xml:space="preserve"> Generalized Linear Model (glm).</w:t>
+        <w:t xml:space="preserve"> Generalized Linear Model (</w:t>
+      </w:r>
+      <w:proofErr w:type="spellStart"/>
+      <w:r>
+        <w:rPr>
+          <w:rFonts w:ascii="Times New Roman" w:hAnsi="Times New Roman" w:cs="Times New Roman"/>
+          <w:sz w:val="24"/>
+          <w:szCs w:val="24"/>
+        </w:rPr>
+        <w:t>glm</w:t>
+      </w:r>
+      <w:proofErr w:type="spellEnd"/>
+      <w:r>
+        <w:rPr>
+          <w:rFonts w:ascii="Times New Roman" w:hAnsi="Times New Roman" w:cs="Times New Roman"/>
+          <w:sz w:val="24"/>
+          <w:szCs w:val="24"/>
+        </w:rPr>
+        <w:t>).</w:t>
       </w:r>
     </w:p>
     <w:p>
@@ -19504,25 +20644,61 @@
           <w:sz w:val="24"/>
           <w:szCs w:val="24"/>
         </w:rPr>
-        <w:t xml:space="preserve">     g(E(y)) = α + βx1 + γx2 </w:t>
-      </w:r>
-    </w:p>
-    <w:p>
-      <w:pPr>
-        <w:spacing w:line="360" w:lineRule="auto"/>
-        <w:rPr>
-          <w:rFonts w:ascii="Times New Roman" w:hAnsi="Times New Roman" w:cs="Times New Roman"/>
-          <w:sz w:val="24"/>
-          <w:szCs w:val="24"/>
-        </w:rPr>
-      </w:pPr>
-      <w:r>
-        <w:rPr>
-          <w:rFonts w:ascii="Times New Roman" w:hAnsi="Times New Roman" w:cs="Times New Roman"/>
-          <w:sz w:val="24"/>
-          <w:szCs w:val="24"/>
-        </w:rPr>
-        <w:t>Here, g() is the link function, E(y) is the expectation of target variable and α + βx1 + γx2 is the linear predictor ( α,β,γ to be predicted)</w:t>
+        <w:t xml:space="preserve">     </w:t>
+      </w:r>
+      <w:proofErr w:type="gramStart"/>
+      <w:r>
+        <w:rPr>
+          <w:rFonts w:ascii="Times New Roman" w:hAnsi="Times New Roman" w:cs="Times New Roman"/>
+          <w:sz w:val="24"/>
+          <w:szCs w:val="24"/>
+        </w:rPr>
+        <w:t>g(</w:t>
+      </w:r>
+      <w:proofErr w:type="gramEnd"/>
+      <w:r>
+        <w:rPr>
+          <w:rFonts w:ascii="Times New Roman" w:hAnsi="Times New Roman" w:cs="Times New Roman"/>
+          <w:sz w:val="24"/>
+          <w:szCs w:val="24"/>
+        </w:rPr>
+        <w:t xml:space="preserve">E(y)) = α + βx1 + γx2 </w:t>
+      </w:r>
+    </w:p>
+    <w:p>
+      <w:pPr>
+        <w:spacing w:line="360" w:lineRule="auto"/>
+        <w:rPr>
+          <w:rFonts w:ascii="Times New Roman" w:hAnsi="Times New Roman" w:cs="Times New Roman"/>
+          <w:sz w:val="24"/>
+          <w:szCs w:val="24"/>
+        </w:rPr>
+      </w:pPr>
+      <w:r>
+        <w:rPr>
+          <w:rFonts w:ascii="Times New Roman" w:hAnsi="Times New Roman" w:cs="Times New Roman"/>
+          <w:sz w:val="24"/>
+          <w:szCs w:val="24"/>
+        </w:rPr>
+        <w:t xml:space="preserve">Here, </w:t>
+      </w:r>
+      <w:proofErr w:type="gramStart"/>
+      <w:r>
+        <w:rPr>
+          <w:rFonts w:ascii="Times New Roman" w:hAnsi="Times New Roman" w:cs="Times New Roman"/>
+          <w:sz w:val="24"/>
+          <w:szCs w:val="24"/>
+        </w:rPr>
+        <w:t>g(</w:t>
+      </w:r>
+      <w:proofErr w:type="gramEnd"/>
+      <w:r>
+        <w:rPr>
+          <w:rFonts w:ascii="Times New Roman" w:hAnsi="Times New Roman" w:cs="Times New Roman"/>
+          <w:sz w:val="24"/>
+          <w:szCs w:val="24"/>
+        </w:rPr>
+        <w:t>) is the link function, E(y) is the expectation of target variable and α + βx1 + γx2 is the linear predictor ( α,β,γ to be predicted)</w:t>
       </w:r>
       <w:r>
         <w:rPr>
@@ -19548,7 +20724,63 @@
           <w:sz w:val="24"/>
           <w:szCs w:val="24"/>
         </w:rPr>
-        <w:t xml:space="preserve">        Model2=glm(Total~.,data = training_data)</w:t>
+        <w:t xml:space="preserve">        Model2=</w:t>
+      </w:r>
+      <w:proofErr w:type="spellStart"/>
+      <w:proofErr w:type="gramStart"/>
+      <w:r>
+        <w:rPr>
+          <w:rFonts w:ascii="Times New Roman" w:hAnsi="Times New Roman" w:cs="Times New Roman"/>
+          <w:sz w:val="24"/>
+          <w:szCs w:val="24"/>
+        </w:rPr>
+        <w:t>glm</w:t>
+      </w:r>
+      <w:proofErr w:type="spellEnd"/>
+      <w:r>
+        <w:rPr>
+          <w:rFonts w:ascii="Times New Roman" w:hAnsi="Times New Roman" w:cs="Times New Roman"/>
+          <w:sz w:val="24"/>
+          <w:szCs w:val="24"/>
+        </w:rPr>
+        <w:t>(</w:t>
+      </w:r>
+      <w:proofErr w:type="spellStart"/>
+      <w:proofErr w:type="gramEnd"/>
+      <w:r>
+        <w:rPr>
+          <w:rFonts w:ascii="Times New Roman" w:hAnsi="Times New Roman" w:cs="Times New Roman"/>
+          <w:sz w:val="24"/>
+          <w:szCs w:val="24"/>
+        </w:rPr>
+        <w:t>Total~.,data</w:t>
+      </w:r>
+      <w:proofErr w:type="spellEnd"/>
+      <w:r>
+        <w:rPr>
+          <w:rFonts w:ascii="Times New Roman" w:hAnsi="Times New Roman" w:cs="Times New Roman"/>
+          <w:sz w:val="24"/>
+          <w:szCs w:val="24"/>
+        </w:rPr>
+        <w:t xml:space="preserve"> = </w:t>
+      </w:r>
+      <w:proofErr w:type="spellStart"/>
+      <w:r>
+        <w:rPr>
+          <w:rFonts w:ascii="Times New Roman" w:hAnsi="Times New Roman" w:cs="Times New Roman"/>
+          <w:sz w:val="24"/>
+          <w:szCs w:val="24"/>
+        </w:rPr>
+        <w:t>training_data</w:t>
+      </w:r>
+      <w:proofErr w:type="spellEnd"/>
+      <w:r>
+        <w:rPr>
+          <w:rFonts w:ascii="Times New Roman" w:hAnsi="Times New Roman" w:cs="Times New Roman"/>
+          <w:sz w:val="24"/>
+          <w:szCs w:val="24"/>
+        </w:rPr>
+        <w:t>)</w:t>
       </w:r>
     </w:p>
     <w:p>
@@ -19688,7 +20920,67 @@
           <w:sz w:val="24"/>
           <w:szCs w:val="24"/>
         </w:rPr>
-        <w:t>tree&lt;-ctree(Total~.,data=testing_data)</w:t>
+        <w:t>tree&lt;-</w:t>
+      </w:r>
+      <w:proofErr w:type="spellStart"/>
+      <w:r>
+        <w:rPr>
+          <w:rFonts w:ascii="Times New Roman" w:hAnsi="Times New Roman" w:cs="Times New Roman"/>
+          <w:color w:val="000000"/>
+          <w:sz w:val="24"/>
+          <w:szCs w:val="24"/>
+        </w:rPr>
+        <w:t>ctree</w:t>
+      </w:r>
+      <w:proofErr w:type="spellEnd"/>
+      <w:r>
+        <w:rPr>
+          <w:rFonts w:ascii="Times New Roman" w:hAnsi="Times New Roman" w:cs="Times New Roman"/>
+          <w:color w:val="000000"/>
+          <w:sz w:val="24"/>
+          <w:szCs w:val="24"/>
+        </w:rPr>
+        <w:t>(</w:t>
+      </w:r>
+      <w:proofErr w:type="spellStart"/>
+      <w:r>
+        <w:rPr>
+          <w:rFonts w:ascii="Times New Roman" w:hAnsi="Times New Roman" w:cs="Times New Roman"/>
+          <w:color w:val="000000"/>
+          <w:sz w:val="24"/>
+          <w:szCs w:val="24"/>
+        </w:rPr>
+        <w:t>Total~.,data</w:t>
+      </w:r>
+      <w:proofErr w:type="spellEnd"/>
+      <w:r>
+        <w:rPr>
+          <w:rFonts w:ascii="Times New Roman" w:hAnsi="Times New Roman" w:cs="Times New Roman"/>
+          <w:color w:val="000000"/>
+          <w:sz w:val="24"/>
+          <w:szCs w:val="24"/>
+        </w:rPr>
+        <w:t>=</w:t>
+      </w:r>
+      <w:proofErr w:type="spellStart"/>
+      <w:r>
+        <w:rPr>
+          <w:rFonts w:ascii="Times New Roman" w:hAnsi="Times New Roman" w:cs="Times New Roman"/>
+          <w:color w:val="000000"/>
+          <w:sz w:val="24"/>
+          <w:szCs w:val="24"/>
+        </w:rPr>
+        <w:t>testing_data</w:t>
+      </w:r>
+      <w:proofErr w:type="spellEnd"/>
+      <w:r>
+        <w:rPr>
+          <w:rFonts w:ascii="Times New Roman" w:hAnsi="Times New Roman" w:cs="Times New Roman"/>
+          <w:color w:val="000000"/>
+          <w:sz w:val="24"/>
+          <w:szCs w:val="24"/>
+        </w:rPr>
+        <w:t>)</w:t>
       </w:r>
       <w:r>
         <w:rPr>
@@ -19923,7 +21215,69 @@
           <w:szCs w:val="24"/>
         </w:rPr>
         <w:lastRenderedPageBreak/>
-        <w:t>Model4=randomForest(Total~.,data = training_data)</w:t>
+        <w:t>Model4=</w:t>
+      </w:r>
+      <w:proofErr w:type="spellStart"/>
+      <w:proofErr w:type="gramStart"/>
+      <w:r>
+        <w:rPr>
+          <w:rFonts w:ascii="Times New Roman" w:hAnsi="Times New Roman" w:cs="Times New Roman"/>
+          <w:color w:val="000000"/>
+          <w:sz w:val="24"/>
+          <w:szCs w:val="24"/>
+        </w:rPr>
+        <w:t>randomForest</w:t>
+      </w:r>
+      <w:proofErr w:type="spellEnd"/>
+      <w:r>
+        <w:rPr>
+          <w:rFonts w:ascii="Times New Roman" w:hAnsi="Times New Roman" w:cs="Times New Roman"/>
+          <w:color w:val="000000"/>
+          <w:sz w:val="24"/>
+          <w:szCs w:val="24"/>
+        </w:rPr>
+        <w:t>(</w:t>
+      </w:r>
+      <w:proofErr w:type="spellStart"/>
+      <w:proofErr w:type="gramEnd"/>
+      <w:r>
+        <w:rPr>
+          <w:rFonts w:ascii="Times New Roman" w:hAnsi="Times New Roman" w:cs="Times New Roman"/>
+          <w:color w:val="000000"/>
+          <w:sz w:val="24"/>
+          <w:szCs w:val="24"/>
+        </w:rPr>
+        <w:t>Total~.,data</w:t>
+      </w:r>
+      <w:proofErr w:type="spellEnd"/>
+      <w:r>
+        <w:rPr>
+          <w:rFonts w:ascii="Times New Roman" w:hAnsi="Times New Roman" w:cs="Times New Roman"/>
+          <w:color w:val="000000"/>
+          <w:sz w:val="24"/>
+          <w:szCs w:val="24"/>
+        </w:rPr>
+        <w:t xml:space="preserve"> = </w:t>
+      </w:r>
+      <w:proofErr w:type="spellStart"/>
+      <w:r>
+        <w:rPr>
+          <w:rFonts w:ascii="Times New Roman" w:hAnsi="Times New Roman" w:cs="Times New Roman"/>
+          <w:color w:val="000000"/>
+          <w:sz w:val="24"/>
+          <w:szCs w:val="24"/>
+        </w:rPr>
+        <w:t>training_data</w:t>
+      </w:r>
+      <w:proofErr w:type="spellEnd"/>
+      <w:r>
+        <w:rPr>
+          <w:rFonts w:ascii="Times New Roman" w:hAnsi="Times New Roman" w:cs="Times New Roman"/>
+          <w:color w:val="000000"/>
+          <w:sz w:val="24"/>
+          <w:szCs w:val="24"/>
+        </w:rPr>
+        <w:t>)</w:t>
       </w:r>
     </w:p>
     <w:p>
@@ -20021,6 +21375,7 @@
           <w:shd w:val="clear" w:color="auto" w:fill="FFFFFF"/>
         </w:rPr>
       </w:pPr>
+      <w:proofErr w:type="gramStart"/>
       <w:r>
         <w:rPr>
           <w:rFonts w:ascii="Times New Roman" w:hAnsi="Times New Roman" w:cs="Times New Roman"/>
@@ -20029,12 +21384,11 @@
           <w:szCs w:val="24"/>
           <w:shd w:val="clear" w:color="auto" w:fill="FFFFFF"/>
         </w:rPr>
-        <w:t>library(tseries)</w:t>
-      </w:r>
-    </w:p>
-    <w:p>
-      <w:pPr>
-        <w:spacing w:line="360" w:lineRule="auto"/>
+        <w:t>library(</w:t>
+      </w:r>
+      <w:proofErr w:type="spellStart"/>
+      <w:proofErr w:type="gramEnd"/>
+      <w:r>
         <w:rPr>
           <w:rFonts w:ascii="Times New Roman" w:hAnsi="Times New Roman" w:cs="Times New Roman"/>
           <w:color w:val="080E14"/>
@@ -20042,7 +21396,9 @@
           <w:szCs w:val="24"/>
           <w:shd w:val="clear" w:color="auto" w:fill="FFFFFF"/>
         </w:rPr>
-      </w:pPr>
+        <w:t>tseries</w:t>
+      </w:r>
+      <w:proofErr w:type="spellEnd"/>
       <w:r>
         <w:rPr>
           <w:rFonts w:ascii="Times New Roman" w:hAnsi="Times New Roman" w:cs="Times New Roman"/>
@@ -20051,7 +21407,73 @@
           <w:szCs w:val="24"/>
           <w:shd w:val="clear" w:color="auto" w:fill="FFFFFF"/>
         </w:rPr>
-        <w:t>fit&lt;-arima(log(data.ts),c(1,0,1),seasonal = list(order=c(1,0,1),period=12))</w:t>
+        <w:t>)</w:t>
+      </w:r>
+    </w:p>
+    <w:p>
+      <w:pPr>
+        <w:spacing w:line="360" w:lineRule="auto"/>
+        <w:rPr>
+          <w:rFonts w:ascii="Times New Roman" w:hAnsi="Times New Roman" w:cs="Times New Roman"/>
+          <w:color w:val="080E14"/>
+          <w:sz w:val="24"/>
+          <w:szCs w:val="24"/>
+          <w:shd w:val="clear" w:color="auto" w:fill="FFFFFF"/>
+        </w:rPr>
+      </w:pPr>
+      <w:r>
+        <w:rPr>
+          <w:rFonts w:ascii="Times New Roman" w:hAnsi="Times New Roman" w:cs="Times New Roman"/>
+          <w:color w:val="080E14"/>
+          <w:sz w:val="24"/>
+          <w:szCs w:val="24"/>
+          <w:shd w:val="clear" w:color="auto" w:fill="FFFFFF"/>
+        </w:rPr>
+        <w:t>fit&lt;-</w:t>
+      </w:r>
+      <w:proofErr w:type="spellStart"/>
+      <w:r>
+        <w:rPr>
+          <w:rFonts w:ascii="Times New Roman" w:hAnsi="Times New Roman" w:cs="Times New Roman"/>
+          <w:color w:val="080E14"/>
+          <w:sz w:val="24"/>
+          <w:szCs w:val="24"/>
+          <w:shd w:val="clear" w:color="auto" w:fill="FFFFFF"/>
+        </w:rPr>
+        <w:t>arima</w:t>
+      </w:r>
+      <w:proofErr w:type="spellEnd"/>
+      <w:r>
+        <w:rPr>
+          <w:rFonts w:ascii="Times New Roman" w:hAnsi="Times New Roman" w:cs="Times New Roman"/>
+          <w:color w:val="080E14"/>
+          <w:sz w:val="24"/>
+          <w:szCs w:val="24"/>
+          <w:shd w:val="clear" w:color="auto" w:fill="FFFFFF"/>
+        </w:rPr>
+        <w:t>(log(</w:t>
+      </w:r>
+      <w:proofErr w:type="spellStart"/>
+      <w:r>
+        <w:rPr>
+          <w:rFonts w:ascii="Times New Roman" w:hAnsi="Times New Roman" w:cs="Times New Roman"/>
+          <w:color w:val="080E14"/>
+          <w:sz w:val="24"/>
+          <w:szCs w:val="24"/>
+          <w:shd w:val="clear" w:color="auto" w:fill="FFFFFF"/>
+        </w:rPr>
+        <w:t>data.ts</w:t>
+      </w:r>
+      <w:proofErr w:type="spellEnd"/>
+      <w:r>
+        <w:rPr>
+          <w:rFonts w:ascii="Times New Roman" w:hAnsi="Times New Roman" w:cs="Times New Roman"/>
+          <w:color w:val="080E14"/>
+          <w:sz w:val="24"/>
+          <w:szCs w:val="24"/>
+          <w:shd w:val="clear" w:color="auto" w:fill="FFFFFF"/>
+        </w:rPr>
+        <w:t>),c(1,0,1),seasonal = list(order=c(1,0,1),period=12))</w:t>
       </w:r>
     </w:p>
     <w:p>
@@ -22404,7 +23826,7 @@
           <w:rPr>
             <w:noProof/>
           </w:rPr>
-          <w:t>38</w:t>
+          <w:t>12</w:t>
         </w:r>
         <w:r>
           <w:rPr>
@@ -28641,7 +30063,7 @@
 </file>
 
 <file path=customXml/itemProps1.xml><?xml version="1.0" encoding="utf-8"?>
-<ds:datastoreItem xmlns:ds="http://schemas.openxmlformats.org/officeDocument/2006/customXml" ds:itemID="{D5B51D21-BC98-49FF-BBBF-0AEA420A22E0}">
+<ds:datastoreItem xmlns:ds="http://schemas.openxmlformats.org/officeDocument/2006/customXml" ds:itemID="{0C89206C-E777-4191-81ED-AFC7936DA89E}">
   <ds:schemaRefs>
     <ds:schemaRef ds:uri="http://schemas.openxmlformats.org/officeDocument/2006/bibliography"/>
   </ds:schemaRefs>

</xml_diff>